<commit_message>
add use cases and case descriptions
</commit_message>
<xml_diff>
--- a/third/gestao_agil_de_projetos/01_revisao/LocadoraDeCarros.docx
+++ b/third/gestao_agil_de_projetos/01_revisao/LocadoraDeCarros.docx
@@ -818,29 +818,7 @@
           <w:shd w:fill="auto" w:val="clear"/>
           <w:lang w:val="pt-BR" w:eastAsia="zh-CN" w:bidi="hi-IN"/>
         </w:rPr>
-        <w:t xml:space="preserve">Cadastra novos clientes com nome </w:t>
-      </w:r>
-      <w:r>
-        <w:rPr>
-          <w:b w:val="false"/>
-          <w:color w:val="000000"/>
-          <w:sz w:val="24"/>
-          <w:szCs w:val="24"/>
-          <w:shd w:fill="auto" w:val="clear"/>
-          <w:lang w:val="pt-BR" w:eastAsia="zh-CN" w:bidi="hi-IN"/>
-        </w:rPr>
-        <w:t>cpf</w:t>
-      </w:r>
-      <w:r>
-        <w:rPr>
-          <w:b w:val="false"/>
-          <w:color w:val="000000"/>
-          <w:sz w:val="24"/>
-          <w:szCs w:val="24"/>
-          <w:shd w:fill="auto" w:val="clear"/>
-          <w:lang w:val="pt-BR" w:eastAsia="zh-CN" w:bidi="hi-IN"/>
-        </w:rPr>
-        <w:t>, cnh e telefone</w:t>
+        <w:t>Cadastra novos clientes com nome cpf, cnh e telefone</w:t>
       </w:r>
     </w:p>
     <w:p>
@@ -1417,29 +1395,7 @@
           <w:shd w:fill="auto" w:val="clear"/>
           <w:lang w:val="pt-BR" w:eastAsia="zh-CN" w:bidi="hi-IN"/>
         </w:rPr>
-        <w:t xml:space="preserve">Cliente </w:t>
-      </w:r>
-      <w:r>
-        <w:rPr>
-          <w:b w:val="false"/>
-          <w:color w:val="000000"/>
-          <w:sz w:val="24"/>
-          <w:szCs w:val="24"/>
-          <w:shd w:fill="auto" w:val="clear"/>
-          <w:lang w:val="pt-BR" w:eastAsia="zh-CN" w:bidi="hi-IN"/>
-        </w:rPr>
-        <w:t xml:space="preserve">e </w:t>
-      </w:r>
-      <w:r>
-        <w:rPr>
-          <w:b w:val="false"/>
-          <w:color w:val="000000"/>
-          <w:sz w:val="24"/>
-          <w:szCs w:val="24"/>
-          <w:shd w:fill="auto" w:val="clear"/>
-          <w:lang w:val="pt-BR" w:eastAsia="zh-CN" w:bidi="hi-IN"/>
-        </w:rPr>
-        <w:t xml:space="preserve">Vendedor </w:t>
+        <w:t xml:space="preserve">Cliente e Vendedor </w:t>
       </w:r>
     </w:p>
     <w:p>
@@ -1825,20 +1781,1088 @@
           <w:lang w:val="pt-BR" w:eastAsia="zh-CN" w:bidi="hi-IN"/>
         </w:rPr>
         <w:tab/>
-        <w:t>Requisitos Nã</w:t>
-      </w:r>
-      <w:r>
-        <w:rPr>
+        <w:t>Requisitos Não Funcionais</w:t>
+      </w:r>
+    </w:p>
+    <w:p>
+      <w:pPr>
+        <w:pStyle w:val="Normal"/>
+        <w:spacing w:lineRule="auto" w:line="360"/>
+        <w:rPr>
+          <w:rFonts w:ascii="Arial" w:hAnsi="Arial"/>
+          <w:color w:val="auto"/>
+          <w:sz w:val="24"/>
+          <w:szCs w:val="24"/>
+          <w:highlight w:val="none"/>
+          <w:shd w:fill="auto" w:val="clear"/>
+          <w:lang w:val="pt-BR" w:eastAsia="zh-CN" w:bidi="hi-IN"/>
+        </w:rPr>
+      </w:pPr>
+      <w:r>
+        <w:rPr>
+          <w:color w:val="000000"/>
+          <w:sz w:val="24"/>
+          <w:szCs w:val="24"/>
+          <w:shd w:fill="auto" w:val="clear"/>
+          <w:lang w:val="pt-BR" w:eastAsia="zh-CN" w:bidi="hi-IN"/>
+        </w:rPr>
+      </w:r>
+    </w:p>
+    <w:p>
+      <w:pPr>
+        <w:pStyle w:val="Normal"/>
+        <w:spacing w:lineRule="auto" w:line="360"/>
+        <w:ind w:hanging="0" w:left="0" w:right="0"/>
+        <w:rPr>
+          <w:sz w:val="24"/>
+          <w:szCs w:val="24"/>
+        </w:rPr>
+      </w:pPr>
+      <w:r>
+        <w:rPr>
+          <w:b w:val="false"/>
+          <w:color w:val="000000"/>
+          <w:sz w:val="24"/>
+          <w:szCs w:val="24"/>
+          <w:shd w:fill="auto" w:val="clear"/>
+          <w:lang w:val="pt-BR" w:eastAsia="zh-CN" w:bidi="hi-IN"/>
+        </w:rPr>
+        <w:t>RNF 1 - Segurança dos dados</w:t>
+      </w:r>
+    </w:p>
+    <w:p>
+      <w:pPr>
+        <w:pStyle w:val="Normal"/>
+        <w:spacing w:lineRule="auto" w:line="360"/>
+        <w:ind w:hanging="0" w:left="0" w:right="0"/>
+        <w:rPr>
+          <w:sz w:val="24"/>
+          <w:szCs w:val="24"/>
+        </w:rPr>
+      </w:pPr>
+      <w:r>
+        <w:rPr>
+          <w:b w:val="false"/>
+          <w:color w:val="000000"/>
+          <w:sz w:val="24"/>
+          <w:szCs w:val="24"/>
+          <w:shd w:fill="auto" w:val="clear"/>
+          <w:lang w:val="pt-BR" w:eastAsia="zh-CN" w:bidi="hi-IN"/>
+        </w:rPr>
+        <w:t>Armazenar e proteger os dados dos clientes de forma segura e criptografada. LGPD</w:t>
+      </w:r>
+    </w:p>
+    <w:p>
+      <w:pPr>
+        <w:pStyle w:val="Normal"/>
+        <w:spacing w:lineRule="auto" w:line="360"/>
+        <w:ind w:hanging="0" w:left="0" w:right="0"/>
+        <w:rPr>
+          <w:sz w:val="24"/>
+          <w:szCs w:val="24"/>
+        </w:rPr>
+      </w:pPr>
+      <w:r>
+        <w:rPr>
+          <w:b w:val="false"/>
+          <w:color w:val="000000"/>
+          <w:sz w:val="24"/>
+          <w:szCs w:val="24"/>
+          <w:shd w:fill="auto" w:val="clear"/>
+          <w:lang w:val="pt-BR" w:eastAsia="zh-CN" w:bidi="hi-IN"/>
+        </w:rPr>
+        <w:t>Essencial</w:t>
+      </w:r>
+    </w:p>
+    <w:p>
+      <w:pPr>
+        <w:pStyle w:val="Normal"/>
+        <w:spacing w:lineRule="auto" w:line="360"/>
+        <w:ind w:hanging="0" w:left="0" w:right="0"/>
+        <w:rPr>
+          <w:sz w:val="24"/>
+          <w:szCs w:val="24"/>
+        </w:rPr>
+      </w:pPr>
+      <w:r>
+        <w:rPr>
+          <w:b w:val="false"/>
+          <w:color w:val="000000"/>
+          <w:sz w:val="24"/>
+          <w:szCs w:val="24"/>
+          <w:shd w:fill="auto" w:val="clear"/>
+          <w:lang w:val="pt-BR" w:eastAsia="zh-CN" w:bidi="hi-IN"/>
+        </w:rPr>
+        <w:t>Utilizar criptografia avançada dos dados e transações dos cliente</w:t>
+      </w:r>
+    </w:p>
+    <w:p>
+      <w:pPr>
+        <w:pStyle w:val="Normal"/>
+        <w:spacing w:lineRule="auto" w:line="360"/>
+        <w:rPr>
+          <w:rFonts w:ascii="Arial" w:hAnsi="Arial"/>
+          <w:color w:val="auto"/>
+          <w:sz w:val="24"/>
+          <w:szCs w:val="24"/>
+          <w:highlight w:val="none"/>
+          <w:shd w:fill="auto" w:val="clear"/>
+          <w:lang w:val="pt-BR" w:eastAsia="zh-CN" w:bidi="hi-IN"/>
+        </w:rPr>
+      </w:pPr>
+      <w:r>
+        <w:rPr>
+          <w:color w:val="000000"/>
+          <w:sz w:val="24"/>
+          <w:szCs w:val="24"/>
+          <w:shd w:fill="auto" w:val="clear"/>
+          <w:lang w:val="pt-BR" w:eastAsia="zh-CN" w:bidi="hi-IN"/>
+        </w:rPr>
+      </w:r>
+    </w:p>
+    <w:p>
+      <w:pPr>
+        <w:pStyle w:val="Normal"/>
+        <w:spacing w:lineRule="auto" w:line="360"/>
+        <w:ind w:hanging="0" w:left="0" w:right="0"/>
+        <w:rPr>
+          <w:sz w:val="24"/>
+          <w:szCs w:val="24"/>
+        </w:rPr>
+      </w:pPr>
+      <w:r>
+        <w:rPr>
+          <w:b w:val="false"/>
+          <w:color w:val="000000"/>
+          <w:sz w:val="24"/>
+          <w:szCs w:val="24"/>
+          <w:shd w:fill="auto" w:val="clear"/>
+          <w:lang w:val="pt-BR" w:eastAsia="zh-CN" w:bidi="hi-IN"/>
+        </w:rPr>
+        <w:t>RNF 2 - Usabilidade</w:t>
+      </w:r>
+    </w:p>
+    <w:p>
+      <w:pPr>
+        <w:pStyle w:val="Normal"/>
+        <w:spacing w:lineRule="auto" w:line="360"/>
+        <w:ind w:hanging="0" w:left="0" w:right="0"/>
+        <w:rPr>
+          <w:sz w:val="24"/>
+          <w:szCs w:val="24"/>
+        </w:rPr>
+      </w:pPr>
+      <w:r>
+        <w:rPr>
+          <w:b w:val="false"/>
+          <w:color w:val="000000"/>
+          <w:sz w:val="24"/>
+          <w:szCs w:val="24"/>
+          <w:shd w:fill="auto" w:val="clear"/>
+          <w:lang w:val="pt-BR" w:eastAsia="zh-CN" w:bidi="hi-IN"/>
+        </w:rPr>
+        <w:t>Sistema deve ser intuitivo e fácil para novos usuários</w:t>
+      </w:r>
+    </w:p>
+    <w:p>
+      <w:pPr>
+        <w:pStyle w:val="Normal"/>
+        <w:spacing w:lineRule="auto" w:line="360"/>
+        <w:ind w:hanging="0" w:left="0" w:right="0"/>
+        <w:rPr>
+          <w:sz w:val="24"/>
+          <w:szCs w:val="24"/>
+        </w:rPr>
+      </w:pPr>
+      <w:r>
+        <w:rPr>
+          <w:b w:val="false"/>
+          <w:color w:val="000000"/>
+          <w:sz w:val="24"/>
+          <w:szCs w:val="24"/>
+          <w:shd w:fill="auto" w:val="clear"/>
+          <w:lang w:val="pt-BR" w:eastAsia="zh-CN" w:bidi="hi-IN"/>
+        </w:rPr>
+        <w:t>Essencial</w:t>
+      </w:r>
+    </w:p>
+    <w:p>
+      <w:pPr>
+        <w:pStyle w:val="Normal"/>
+        <w:spacing w:lineRule="auto" w:line="360"/>
+        <w:ind w:hanging="0" w:left="0" w:right="0"/>
+        <w:rPr>
+          <w:rFonts w:ascii="Arial" w:hAnsi="Arial"/>
+          <w:b w:val="false"/>
+          <w:color w:val="000000"/>
+          <w:sz w:val="24"/>
+          <w:szCs w:val="24"/>
+          <w:shd w:fill="auto" w:val="clear"/>
+          <w:lang w:val="pt-BR" w:eastAsia="zh-CN" w:bidi="hi-IN"/>
+        </w:rPr>
+      </w:pPr>
+      <w:r>
+        <w:rPr>
+          <w:b w:val="false"/>
+          <w:color w:val="000000"/>
+          <w:sz w:val="24"/>
+          <w:szCs w:val="24"/>
+          <w:shd w:fill="auto" w:val="clear"/>
+          <w:lang w:val="pt-BR" w:eastAsia="zh-CN" w:bidi="hi-IN"/>
+        </w:rPr>
+        <w:t>Reserva deve ser realizada em 5 minutos</w:t>
+      </w:r>
+    </w:p>
+    <w:p>
+      <w:pPr>
+        <w:pStyle w:val="Normal"/>
+        <w:spacing w:lineRule="auto" w:line="360"/>
+        <w:ind w:hanging="0" w:left="0" w:right="0"/>
+        <w:rPr>
+          <w:sz w:val="24"/>
+          <w:szCs w:val="24"/>
+        </w:rPr>
+      </w:pPr>
+      <w:r>
+        <w:rPr>
+          <w:color w:val="000000"/>
+          <w:sz w:val="24"/>
+          <w:szCs w:val="24"/>
+        </w:rPr>
+        <w:t>Cliente e Vendedor</w:t>
+      </w:r>
+    </w:p>
+    <w:p>
+      <w:pPr>
+        <w:pStyle w:val="Normal"/>
+        <w:spacing w:lineRule="auto" w:line="360"/>
+        <w:rPr>
+          <w:rFonts w:ascii="Arial" w:hAnsi="Arial"/>
+          <w:color w:val="auto"/>
+          <w:sz w:val="24"/>
+          <w:szCs w:val="24"/>
+          <w:highlight w:val="none"/>
+          <w:shd w:fill="auto" w:val="clear"/>
+          <w:lang w:val="pt-BR" w:eastAsia="zh-CN" w:bidi="hi-IN"/>
+        </w:rPr>
+      </w:pPr>
+      <w:r>
+        <w:rPr>
+          <w:color w:val="000000"/>
+          <w:sz w:val="24"/>
+          <w:szCs w:val="24"/>
+          <w:shd w:fill="auto" w:val="clear"/>
+          <w:lang w:val="pt-BR" w:eastAsia="zh-CN" w:bidi="hi-IN"/>
+        </w:rPr>
+      </w:r>
+    </w:p>
+    <w:p>
+      <w:pPr>
+        <w:pStyle w:val="Normal"/>
+        <w:spacing w:lineRule="auto" w:line="360"/>
+        <w:rPr>
+          <w:rFonts w:ascii="Arial" w:hAnsi="Arial"/>
+          <w:color w:val="auto"/>
+          <w:sz w:val="24"/>
+          <w:szCs w:val="24"/>
+          <w:highlight w:val="none"/>
+          <w:shd w:fill="auto" w:val="clear"/>
+          <w:lang w:val="pt-BR" w:eastAsia="zh-CN" w:bidi="hi-IN"/>
+        </w:rPr>
+      </w:pPr>
+      <w:r>
+        <w:rPr>
+          <w:color w:val="000000"/>
+          <w:sz w:val="24"/>
+          <w:szCs w:val="24"/>
+          <w:shd w:fill="auto" w:val="clear"/>
+          <w:lang w:val="pt-BR" w:eastAsia="zh-CN" w:bidi="hi-IN"/>
+        </w:rPr>
+      </w:r>
+    </w:p>
+    <w:p>
+      <w:pPr>
+        <w:pStyle w:val="Normal"/>
+        <w:spacing w:lineRule="auto" w:line="360"/>
+        <w:rPr>
+          <w:rFonts w:ascii="Arial" w:hAnsi="Arial"/>
+          <w:color w:val="auto"/>
+          <w:sz w:val="24"/>
+          <w:szCs w:val="24"/>
+          <w:highlight w:val="none"/>
+          <w:shd w:fill="auto" w:val="clear"/>
+          <w:lang w:val="pt-BR" w:eastAsia="zh-CN" w:bidi="hi-IN"/>
+        </w:rPr>
+      </w:pPr>
+      <w:r>
+        <w:rPr>
+          <w:color w:val="000000"/>
+          <w:sz w:val="24"/>
+          <w:szCs w:val="24"/>
+          <w:shd w:fill="auto" w:val="clear"/>
+          <w:lang w:val="pt-BR" w:eastAsia="zh-CN" w:bidi="hi-IN"/>
+        </w:rPr>
+      </w:r>
+    </w:p>
+    <w:p>
+      <w:pPr>
+        <w:pStyle w:val="Normal"/>
+        <w:spacing w:lineRule="auto" w:line="360"/>
+        <w:ind w:hanging="0" w:left="0" w:right="0"/>
+        <w:rPr>
+          <w:sz w:val="24"/>
+          <w:szCs w:val="24"/>
+        </w:rPr>
+      </w:pPr>
+      <w:r>
+        <w:rPr>
+          <w:b w:val="false"/>
+          <w:color w:val="000000"/>
+          <w:sz w:val="24"/>
+          <w:szCs w:val="24"/>
+          <w:shd w:fill="auto" w:val="clear"/>
+          <w:lang w:val="pt-BR" w:eastAsia="zh-CN" w:bidi="hi-IN"/>
+        </w:rPr>
+        <w:t>RNF 3 - Tempo de resposta</w:t>
+      </w:r>
+    </w:p>
+    <w:p>
+      <w:pPr>
+        <w:pStyle w:val="Normal"/>
+        <w:spacing w:lineRule="auto" w:line="360"/>
+        <w:ind w:hanging="0" w:left="0" w:right="0"/>
+        <w:rPr>
+          <w:sz w:val="24"/>
+          <w:szCs w:val="24"/>
+        </w:rPr>
+      </w:pPr>
+      <w:r>
+        <w:rPr>
+          <w:b w:val="false"/>
+          <w:color w:val="000000"/>
+          <w:sz w:val="24"/>
+          <w:szCs w:val="24"/>
+          <w:shd w:fill="auto" w:val="clear"/>
+          <w:lang w:val="pt-BR" w:eastAsia="zh-CN" w:bidi="hi-IN"/>
+        </w:rPr>
+        <w:t>Sistema deve ser rápido e responsivo</w:t>
+      </w:r>
+    </w:p>
+    <w:p>
+      <w:pPr>
+        <w:pStyle w:val="Normal"/>
+        <w:spacing w:lineRule="auto" w:line="360"/>
+        <w:ind w:hanging="0" w:left="0" w:right="0"/>
+        <w:rPr>
+          <w:sz w:val="24"/>
+          <w:szCs w:val="24"/>
+        </w:rPr>
+      </w:pPr>
+      <w:r>
+        <w:rPr>
+          <w:b w:val="false"/>
+          <w:color w:val="000000"/>
+          <w:sz w:val="24"/>
+          <w:szCs w:val="24"/>
+          <w:shd w:fill="auto" w:val="clear"/>
+          <w:lang w:val="pt-BR" w:eastAsia="zh-CN" w:bidi="hi-IN"/>
+        </w:rPr>
+        <w:t>Essencial</w:t>
+      </w:r>
+    </w:p>
+    <w:p>
+      <w:pPr>
+        <w:pStyle w:val="Normal"/>
+        <w:spacing w:lineRule="auto" w:line="360"/>
+        <w:ind w:hanging="0" w:left="0" w:right="0"/>
+        <w:rPr>
+          <w:rFonts w:ascii="Arial" w:hAnsi="Arial"/>
+          <w:b w:val="false"/>
+          <w:color w:val="000000"/>
+          <w:sz w:val="24"/>
+          <w:szCs w:val="24"/>
+          <w:shd w:fill="auto" w:val="clear"/>
+          <w:lang w:val="pt-BR" w:eastAsia="zh-CN" w:bidi="hi-IN"/>
+        </w:rPr>
+      </w:pPr>
+      <w:r>
+        <w:rPr>
+          <w:b w:val="false"/>
+          <w:color w:val="000000"/>
+          <w:sz w:val="24"/>
+          <w:szCs w:val="24"/>
+          <w:shd w:fill="auto" w:val="clear"/>
+          <w:lang w:val="pt-BR" w:eastAsia="zh-CN" w:bidi="hi-IN"/>
+        </w:rPr>
+        <w:t>Nao deve passar de 6 segundos</w:t>
+      </w:r>
+    </w:p>
+    <w:p>
+      <w:pPr>
+        <w:pStyle w:val="Normal"/>
+        <w:spacing w:lineRule="auto" w:line="360"/>
+        <w:ind w:hanging="0" w:left="0" w:right="0"/>
+        <w:rPr>
+          <w:sz w:val="24"/>
+          <w:szCs w:val="24"/>
+        </w:rPr>
+      </w:pPr>
+      <w:r>
+        <w:rPr>
+          <w:color w:val="000000"/>
+          <w:sz w:val="24"/>
+          <w:szCs w:val="24"/>
+        </w:rPr>
+        <w:t>Cliente e Vendedor</w:t>
+      </w:r>
+    </w:p>
+    <w:p>
+      <w:pPr>
+        <w:pStyle w:val="Normal"/>
+        <w:spacing w:lineRule="auto" w:line="360"/>
+        <w:rPr>
+          <w:rFonts w:ascii="Arial" w:hAnsi="Arial"/>
+          <w:color w:val="auto"/>
+          <w:sz w:val="24"/>
+          <w:szCs w:val="24"/>
+          <w:highlight w:val="none"/>
+          <w:shd w:fill="auto" w:val="clear"/>
+          <w:lang w:val="pt-BR" w:eastAsia="zh-CN" w:bidi="hi-IN"/>
+        </w:rPr>
+      </w:pPr>
+      <w:r>
+        <w:rPr>
+          <w:color w:val="000000"/>
+          <w:sz w:val="24"/>
+          <w:szCs w:val="24"/>
+          <w:shd w:fill="auto" w:val="clear"/>
+          <w:lang w:val="pt-BR" w:eastAsia="zh-CN" w:bidi="hi-IN"/>
+        </w:rPr>
+      </w:r>
+    </w:p>
+    <w:p>
+      <w:pPr>
+        <w:pStyle w:val="Normal"/>
+        <w:spacing w:lineRule="auto" w:line="360"/>
+        <w:ind w:hanging="0" w:left="0" w:right="0"/>
+        <w:rPr>
+          <w:sz w:val="24"/>
+          <w:szCs w:val="24"/>
+        </w:rPr>
+      </w:pPr>
+      <w:r>
+        <w:rPr>
+          <w:b w:val="false"/>
+          <w:color w:val="000000"/>
+          <w:sz w:val="24"/>
+          <w:szCs w:val="24"/>
+          <w:shd w:fill="auto" w:val="clear"/>
+          <w:lang w:val="pt-BR" w:eastAsia="zh-CN" w:bidi="hi-IN"/>
+        </w:rPr>
+        <w:t>RNF 4 - Escalabilidade</w:t>
+      </w:r>
+    </w:p>
+    <w:p>
+      <w:pPr>
+        <w:pStyle w:val="Normal"/>
+        <w:spacing w:lineRule="auto" w:line="360"/>
+        <w:ind w:hanging="0" w:left="0" w:right="0"/>
+        <w:rPr>
+          <w:sz w:val="24"/>
+          <w:szCs w:val="24"/>
+        </w:rPr>
+      </w:pPr>
+      <w:r>
+        <w:rPr>
+          <w:b w:val="false"/>
+          <w:color w:val="000000"/>
+          <w:sz w:val="24"/>
+          <w:szCs w:val="24"/>
+          <w:shd w:fill="auto" w:val="clear"/>
+          <w:lang w:val="pt-BR" w:eastAsia="zh-CN" w:bidi="hi-IN"/>
+        </w:rPr>
+        <w:t>Estar preparado para futuros upgrades, aumento dos clientes e veículos</w:t>
+      </w:r>
+    </w:p>
+    <w:p>
+      <w:pPr>
+        <w:pStyle w:val="Normal"/>
+        <w:spacing w:lineRule="auto" w:line="360"/>
+        <w:ind w:hanging="0" w:left="0" w:right="0"/>
+        <w:rPr>
+          <w:sz w:val="24"/>
+          <w:szCs w:val="24"/>
+        </w:rPr>
+      </w:pPr>
+      <w:r>
+        <w:rPr>
+          <w:b w:val="false"/>
+          <w:color w:val="000000"/>
+          <w:sz w:val="24"/>
+          <w:szCs w:val="24"/>
+          <w:shd w:fill="auto" w:val="clear"/>
+          <w:lang w:val="pt-BR" w:eastAsia="zh-CN" w:bidi="hi-IN"/>
+        </w:rPr>
+        <w:t>Desejável</w:t>
+      </w:r>
+    </w:p>
+    <w:p>
+      <w:pPr>
+        <w:pStyle w:val="Normal"/>
+        <w:spacing w:lineRule="auto" w:line="360"/>
+        <w:ind w:hanging="0" w:left="0" w:right="0"/>
+        <w:rPr>
+          <w:rFonts w:ascii="Arial" w:hAnsi="Arial"/>
+          <w:b w:val="false"/>
+          <w:color w:val="000000"/>
+          <w:sz w:val="24"/>
+          <w:szCs w:val="24"/>
+          <w:shd w:fill="auto" w:val="clear"/>
+          <w:lang w:val="pt-BR" w:eastAsia="zh-CN" w:bidi="hi-IN"/>
+        </w:rPr>
+      </w:pPr>
+      <w:r>
+        <w:rPr>
+          <w:b w:val="false"/>
+          <w:color w:val="000000"/>
+          <w:sz w:val="24"/>
+          <w:szCs w:val="24"/>
+          <w:shd w:fill="auto" w:val="clear"/>
+          <w:lang w:val="pt-BR" w:eastAsia="zh-CN" w:bidi="hi-IN"/>
+        </w:rPr>
+        <w:t>Suportar pelo menos 100 locações por dia correspondendo os limites do RNF 2</w:t>
+      </w:r>
+    </w:p>
+    <w:p>
+      <w:pPr>
+        <w:pStyle w:val="Normal"/>
+        <w:spacing w:lineRule="auto" w:line="360"/>
+        <w:ind w:hanging="0" w:left="0" w:right="0"/>
+        <w:rPr>
+          <w:rFonts w:ascii="Arial" w:hAnsi="Arial"/>
+          <w:b w:val="false"/>
+          <w:color w:val="000000"/>
+          <w:sz w:val="24"/>
+          <w:szCs w:val="24"/>
+          <w:shd w:fill="auto" w:val="clear"/>
+          <w:lang w:val="pt-BR" w:eastAsia="zh-CN" w:bidi="hi-IN"/>
+        </w:rPr>
+      </w:pPr>
+      <w:r>
+        <w:rPr>
+          <w:b w:val="false"/>
+          <w:color w:val="000000"/>
+          <w:sz w:val="24"/>
+          <w:szCs w:val="24"/>
+          <w:shd w:fill="auto" w:val="clear"/>
+          <w:lang w:val="pt-BR" w:eastAsia="zh-CN" w:bidi="hi-IN"/>
+        </w:rPr>
+        <w:t>Clientes</w:t>
+      </w:r>
+    </w:p>
+    <w:p>
+      <w:pPr>
+        <w:pStyle w:val="Normal"/>
+        <w:spacing w:lineRule="auto" w:line="360"/>
+        <w:rPr>
+          <w:rFonts w:ascii="Arial" w:hAnsi="Arial"/>
+          <w:color w:val="auto"/>
+          <w:sz w:val="24"/>
+          <w:szCs w:val="24"/>
+          <w:highlight w:val="none"/>
+          <w:shd w:fill="auto" w:val="clear"/>
+          <w:lang w:val="pt-BR" w:eastAsia="zh-CN" w:bidi="hi-IN"/>
+        </w:rPr>
+      </w:pPr>
+      <w:r>
+        <w:rPr>
+          <w:color w:val="000000"/>
+          <w:sz w:val="24"/>
+          <w:szCs w:val="24"/>
+          <w:shd w:fill="auto" w:val="clear"/>
+          <w:lang w:val="pt-BR" w:eastAsia="zh-CN" w:bidi="hi-IN"/>
+        </w:rPr>
+      </w:r>
+    </w:p>
+    <w:p>
+      <w:pPr>
+        <w:pStyle w:val="Normal"/>
+        <w:spacing w:lineRule="auto" w:line="360"/>
+        <w:ind w:hanging="0" w:left="0" w:right="0"/>
+        <w:rPr>
+          <w:sz w:val="24"/>
+          <w:szCs w:val="24"/>
+        </w:rPr>
+      </w:pPr>
+      <w:r>
+        <w:rPr>
+          <w:b w:val="false"/>
+          <w:color w:val="000000"/>
+          <w:sz w:val="24"/>
+          <w:szCs w:val="24"/>
+          <w:shd w:fill="auto" w:val="clear"/>
+          <w:lang w:val="pt-BR" w:eastAsia="zh-CN" w:bidi="hi-IN"/>
+        </w:rPr>
+        <w:t>RNF 5 - Compatibilidade</w:t>
+      </w:r>
+    </w:p>
+    <w:p>
+      <w:pPr>
+        <w:pStyle w:val="Normal"/>
+        <w:spacing w:lineRule="auto" w:line="360"/>
+        <w:ind w:hanging="0" w:left="0" w:right="0"/>
+        <w:rPr>
+          <w:sz w:val="24"/>
+          <w:szCs w:val="24"/>
+        </w:rPr>
+      </w:pPr>
+      <w:r>
+        <w:rPr>
+          <w:b w:val="false"/>
+          <w:color w:val="000000"/>
+          <w:sz w:val="24"/>
+          <w:szCs w:val="24"/>
+          <w:shd w:fill="auto" w:val="clear"/>
+          <w:lang w:val="pt-BR" w:eastAsia="zh-CN" w:bidi="hi-IN"/>
+        </w:rPr>
+        <w:t>Sistema web deve ser acessível em diferentes navegadores e dispositivos</w:t>
+      </w:r>
+    </w:p>
+    <w:p>
+      <w:pPr>
+        <w:pStyle w:val="Normal"/>
+        <w:spacing w:lineRule="auto" w:line="360"/>
+        <w:ind w:hanging="0" w:left="0" w:right="0"/>
+        <w:rPr>
+          <w:sz w:val="24"/>
+          <w:szCs w:val="24"/>
+        </w:rPr>
+      </w:pPr>
+      <w:r>
+        <w:rPr>
+          <w:b w:val="false"/>
+          <w:color w:val="000000"/>
+          <w:sz w:val="24"/>
+          <w:szCs w:val="24"/>
+          <w:shd w:fill="auto" w:val="clear"/>
+          <w:lang w:val="pt-BR" w:eastAsia="zh-CN" w:bidi="hi-IN"/>
+        </w:rPr>
+        <w:t>Importante</w:t>
+      </w:r>
+    </w:p>
+    <w:p>
+      <w:pPr>
+        <w:pStyle w:val="Normal"/>
+        <w:spacing w:lineRule="auto" w:line="360"/>
+        <w:ind w:hanging="0" w:left="0" w:right="0"/>
+        <w:rPr>
+          <w:sz w:val="24"/>
+          <w:szCs w:val="24"/>
+        </w:rPr>
+      </w:pPr>
+      <w:r>
+        <w:rPr>
+          <w:b w:val="false"/>
+          <w:color w:val="000000"/>
+          <w:sz w:val="24"/>
+          <w:szCs w:val="24"/>
+          <w:shd w:fill="auto" w:val="clear"/>
+          <w:lang w:val="pt-BR" w:eastAsia="zh-CN" w:bidi="hi-IN"/>
+        </w:rPr>
+        <w:t>O site deve ser responsivo e ajustado de acordo com dispositivos e telas</w:t>
+      </w:r>
+    </w:p>
+    <w:p>
+      <w:pPr>
+        <w:pStyle w:val="Normal"/>
+        <w:spacing w:lineRule="auto" w:line="360"/>
+        <w:rPr>
+          <w:rFonts w:ascii="Arial" w:hAnsi="Arial"/>
+          <w:b w:val="false"/>
+          <w:color w:val="auto"/>
+          <w:sz w:val="24"/>
+          <w:szCs w:val="24"/>
+          <w:highlight w:val="none"/>
+          <w:shd w:fill="auto" w:val="clear"/>
+          <w:lang w:val="pt-BR" w:eastAsia="zh-CN" w:bidi="hi-IN"/>
+        </w:rPr>
+      </w:pPr>
+      <w:r>
+        <w:rPr>
+          <w:color w:val="000000"/>
+          <w:sz w:val="24"/>
+          <w:szCs w:val="24"/>
+          <w:shd w:fill="auto" w:val="clear"/>
+          <w:lang w:val="pt-BR" w:eastAsia="zh-CN" w:bidi="hi-IN"/>
+        </w:rPr>
+      </w:r>
+    </w:p>
+    <w:p>
+      <w:pPr>
+        <w:pStyle w:val="Normal"/>
+        <w:spacing w:lineRule="auto" w:line="360"/>
+        <w:rPr>
+          <w:rFonts w:ascii="Arial" w:hAnsi="Arial"/>
+          <w:b w:val="false"/>
+          <w:color w:val="auto"/>
+          <w:sz w:val="24"/>
+          <w:szCs w:val="24"/>
+          <w:highlight w:val="none"/>
+          <w:shd w:fill="auto" w:val="clear"/>
+          <w:lang w:val="pt-BR" w:eastAsia="zh-CN" w:bidi="hi-IN"/>
+        </w:rPr>
+      </w:pPr>
+      <w:r>
+        <w:rPr>
+          <w:color w:val="000000"/>
+          <w:sz w:val="24"/>
+          <w:szCs w:val="24"/>
+          <w:shd w:fill="auto" w:val="clear"/>
+          <w:lang w:val="pt-BR" w:eastAsia="zh-CN" w:bidi="hi-IN"/>
+        </w:rPr>
+      </w:r>
+    </w:p>
+    <w:p>
+      <w:pPr>
+        <w:pStyle w:val="Normal"/>
+        <w:spacing w:lineRule="auto" w:line="360"/>
+        <w:rPr>
+          <w:rFonts w:ascii="Arial" w:hAnsi="Arial"/>
+          <w:b w:val="false"/>
+          <w:color w:val="auto"/>
+          <w:sz w:val="24"/>
+          <w:szCs w:val="24"/>
+          <w:highlight w:val="none"/>
+          <w:shd w:fill="auto" w:val="clear"/>
+          <w:lang w:val="pt-BR" w:eastAsia="zh-CN" w:bidi="hi-IN"/>
+        </w:rPr>
+      </w:pPr>
+      <w:r>
+        <w:rPr>
+          <w:color w:val="000000"/>
+          <w:sz w:val="24"/>
+          <w:szCs w:val="24"/>
+          <w:shd w:fill="auto" w:val="clear"/>
+          <w:lang w:val="pt-BR" w:eastAsia="zh-CN" w:bidi="hi-IN"/>
+        </w:rPr>
+      </w:r>
+    </w:p>
+    <w:p>
+      <w:pPr>
+        <w:pStyle w:val="Normal"/>
+        <w:spacing w:lineRule="auto" w:line="360"/>
+        <w:rPr>
+          <w:rFonts w:ascii="Arial" w:hAnsi="Arial"/>
+          <w:b w:val="false"/>
+          <w:color w:val="auto"/>
+          <w:sz w:val="24"/>
+          <w:szCs w:val="24"/>
+          <w:highlight w:val="none"/>
+          <w:shd w:fill="auto" w:val="clear"/>
+          <w:lang w:val="pt-BR" w:eastAsia="zh-CN" w:bidi="hi-IN"/>
+        </w:rPr>
+      </w:pPr>
+      <w:r>
+        <w:rPr>
+          <w:color w:val="000000"/>
+          <w:sz w:val="24"/>
+          <w:szCs w:val="24"/>
+          <w:shd w:fill="auto" w:val="clear"/>
+          <w:lang w:val="pt-BR" w:eastAsia="zh-CN" w:bidi="hi-IN"/>
+        </w:rPr>
+      </w:r>
+    </w:p>
+    <w:p>
+      <w:pPr>
+        <w:pStyle w:val="Normal"/>
+        <w:spacing w:lineRule="auto" w:line="360"/>
+        <w:rPr>
+          <w:rFonts w:ascii="Arial" w:hAnsi="Arial"/>
+          <w:b w:val="false"/>
+          <w:color w:val="auto"/>
+          <w:sz w:val="24"/>
+          <w:szCs w:val="24"/>
+          <w:highlight w:val="none"/>
+          <w:shd w:fill="auto" w:val="clear"/>
+          <w:lang w:val="pt-BR" w:eastAsia="zh-CN" w:bidi="hi-IN"/>
+        </w:rPr>
+      </w:pPr>
+      <w:r>
+        <w:rPr>
+          <w:color w:val="000000"/>
+          <w:sz w:val="24"/>
+          <w:szCs w:val="24"/>
+          <w:shd w:fill="auto" w:val="clear"/>
+          <w:lang w:val="pt-BR" w:eastAsia="zh-CN" w:bidi="hi-IN"/>
+        </w:rPr>
+      </w:r>
+    </w:p>
+    <w:p>
+      <w:pPr>
+        <w:pStyle w:val="Normal"/>
+        <w:spacing w:lineRule="auto" w:line="360"/>
+        <w:rPr>
+          <w:rFonts w:ascii="Arial" w:hAnsi="Arial"/>
+          <w:b w:val="false"/>
+          <w:color w:val="auto"/>
+          <w:sz w:val="24"/>
+          <w:szCs w:val="24"/>
+          <w:highlight w:val="none"/>
+          <w:shd w:fill="auto" w:val="clear"/>
+          <w:lang w:val="pt-BR" w:eastAsia="zh-CN" w:bidi="hi-IN"/>
+        </w:rPr>
+      </w:pPr>
+      <w:r>
+        <w:rPr>
+          <w:color w:val="000000"/>
+          <w:sz w:val="24"/>
+          <w:szCs w:val="24"/>
+          <w:shd w:fill="auto" w:val="clear"/>
+          <w:lang w:val="pt-BR" w:eastAsia="zh-CN" w:bidi="hi-IN"/>
+        </w:rPr>
+      </w:r>
+    </w:p>
+    <w:p>
+      <w:pPr>
+        <w:pStyle w:val="Normal"/>
+        <w:spacing w:lineRule="auto" w:line="360"/>
+        <w:rPr>
+          <w:rFonts w:ascii="Arial" w:hAnsi="Arial"/>
+          <w:b w:val="false"/>
+          <w:color w:val="auto"/>
+          <w:sz w:val="24"/>
+          <w:szCs w:val="24"/>
+          <w:highlight w:val="none"/>
+          <w:shd w:fill="auto" w:val="clear"/>
+          <w:lang w:val="pt-BR" w:eastAsia="zh-CN" w:bidi="hi-IN"/>
+        </w:rPr>
+      </w:pPr>
+      <w:r>
+        <w:rPr>
+          <w:color w:val="000000"/>
+          <w:sz w:val="24"/>
+          <w:szCs w:val="24"/>
+          <w:shd w:fill="auto" w:val="clear"/>
+          <w:lang w:val="pt-BR" w:eastAsia="zh-CN" w:bidi="hi-IN"/>
+        </w:rPr>
+      </w:r>
+    </w:p>
+    <w:p>
+      <w:pPr>
+        <w:pStyle w:val="Normal"/>
+        <w:spacing w:lineRule="auto" w:line="360"/>
+        <w:rPr>
+          <w:rFonts w:ascii="Arial" w:hAnsi="Arial"/>
+          <w:b w:val="false"/>
+          <w:color w:val="auto"/>
+          <w:sz w:val="24"/>
+          <w:szCs w:val="24"/>
+          <w:highlight w:val="none"/>
+          <w:shd w:fill="auto" w:val="clear"/>
+          <w:lang w:val="pt-BR" w:eastAsia="zh-CN" w:bidi="hi-IN"/>
+        </w:rPr>
+      </w:pPr>
+      <w:r>
+        <w:rPr>
+          <w:color w:val="000000"/>
+          <w:sz w:val="24"/>
+          <w:szCs w:val="24"/>
+          <w:shd w:fill="auto" w:val="clear"/>
+          <w:lang w:val="pt-BR" w:eastAsia="zh-CN" w:bidi="hi-IN"/>
+        </w:rPr>
+      </w:r>
+    </w:p>
+    <w:p>
+      <w:pPr>
+        <w:pStyle w:val="Normal"/>
+        <w:spacing w:lineRule="auto" w:line="360"/>
+        <w:rPr>
+          <w:rFonts w:ascii="Arial" w:hAnsi="Arial"/>
+          <w:b w:val="false"/>
+          <w:color w:val="auto"/>
+          <w:sz w:val="24"/>
+          <w:szCs w:val="24"/>
+          <w:highlight w:val="none"/>
+          <w:shd w:fill="auto" w:val="clear"/>
+          <w:lang w:val="pt-BR" w:eastAsia="zh-CN" w:bidi="hi-IN"/>
+        </w:rPr>
+      </w:pPr>
+      <w:r>
+        <w:rPr>
+          <w:color w:val="000000"/>
+          <w:sz w:val="24"/>
+          <w:szCs w:val="24"/>
+          <w:shd w:fill="auto" w:val="clear"/>
+          <w:lang w:val="pt-BR" w:eastAsia="zh-CN" w:bidi="hi-IN"/>
+        </w:rPr>
+      </w:r>
+    </w:p>
+    <w:p>
+      <w:pPr>
+        <w:pStyle w:val="Normal"/>
+        <w:spacing w:lineRule="auto" w:line="360"/>
+        <w:rPr>
+          <w:rFonts w:ascii="Arial" w:hAnsi="Arial"/>
+          <w:b w:val="false"/>
+          <w:color w:val="auto"/>
+          <w:sz w:val="24"/>
+          <w:szCs w:val="24"/>
+          <w:highlight w:val="none"/>
+          <w:shd w:fill="auto" w:val="clear"/>
+          <w:lang w:val="pt-BR" w:eastAsia="zh-CN" w:bidi="hi-IN"/>
+        </w:rPr>
+      </w:pPr>
+      <w:r>
+        <w:rPr>
+          <w:color w:val="000000"/>
+          <w:sz w:val="24"/>
+          <w:szCs w:val="24"/>
+          <w:shd w:fill="auto" w:val="clear"/>
+          <w:lang w:val="pt-BR" w:eastAsia="zh-CN" w:bidi="hi-IN"/>
+        </w:rPr>
+      </w:r>
+    </w:p>
+    <w:p>
+      <w:pPr>
+        <w:pStyle w:val="Normal"/>
+        <w:spacing w:lineRule="auto" w:line="360"/>
+        <w:rPr>
+          <w:rFonts w:ascii="Arial" w:hAnsi="Arial"/>
+          <w:b w:val="false"/>
+          <w:color w:val="auto"/>
+          <w:sz w:val="24"/>
+          <w:szCs w:val="24"/>
+          <w:highlight w:val="none"/>
+          <w:shd w:fill="auto" w:val="clear"/>
+          <w:lang w:val="pt-BR" w:eastAsia="zh-CN" w:bidi="hi-IN"/>
+        </w:rPr>
+      </w:pPr>
+      <w:r>
+        <w:rPr>
+          <w:color w:val="000000"/>
+          <w:sz w:val="24"/>
+          <w:szCs w:val="24"/>
+          <w:shd w:fill="auto" w:val="clear"/>
+          <w:lang w:val="pt-BR" w:eastAsia="zh-CN" w:bidi="hi-IN"/>
+        </w:rPr>
+      </w:r>
+    </w:p>
+    <w:p>
+      <w:pPr>
+        <w:pStyle w:val="Normal"/>
+        <w:spacing w:lineRule="auto" w:line="360"/>
+        <w:rPr>
+          <w:rFonts w:ascii="Arial" w:hAnsi="Arial"/>
+          <w:b w:val="false"/>
+          <w:color w:val="auto"/>
+          <w:sz w:val="24"/>
+          <w:szCs w:val="24"/>
+          <w:highlight w:val="none"/>
+          <w:shd w:fill="auto" w:val="clear"/>
+          <w:lang w:val="pt-BR" w:eastAsia="zh-CN" w:bidi="hi-IN"/>
+        </w:rPr>
+      </w:pPr>
+      <w:r>
+        <w:rPr>
+          <w:color w:val="000000"/>
+          <w:sz w:val="24"/>
+          <w:szCs w:val="24"/>
+          <w:shd w:fill="auto" w:val="clear"/>
+          <w:lang w:val="pt-BR" w:eastAsia="zh-CN" w:bidi="hi-IN"/>
+        </w:rPr>
+      </w:r>
+    </w:p>
+    <w:p>
+      <w:pPr>
+        <w:pStyle w:val="Normal"/>
+        <w:spacing w:lineRule="auto" w:line="360"/>
+        <w:rPr>
+          <w:rFonts w:ascii="Arial" w:hAnsi="Arial"/>
+          <w:b w:val="false"/>
+          <w:color w:val="auto"/>
+          <w:sz w:val="24"/>
+          <w:szCs w:val="24"/>
+          <w:highlight w:val="none"/>
+          <w:shd w:fill="auto" w:val="clear"/>
+          <w:lang w:val="pt-BR" w:eastAsia="zh-CN" w:bidi="hi-IN"/>
+        </w:rPr>
+      </w:pPr>
+      <w:r>
+        <w:rPr>
+          <w:color w:val="000000"/>
+          <w:sz w:val="24"/>
+          <w:szCs w:val="24"/>
+          <w:shd w:fill="auto" w:val="clear"/>
+          <w:lang w:val="pt-BR" w:eastAsia="zh-CN" w:bidi="hi-IN"/>
+        </w:rPr>
+      </w:r>
+    </w:p>
+    <w:p>
+      <w:pPr>
+        <w:pStyle w:val="Normal"/>
+        <w:spacing w:lineRule="auto" w:line="360"/>
+        <w:rPr>
+          <w:rFonts w:ascii="Arial" w:hAnsi="Arial"/>
+          <w:b w:val="false"/>
+          <w:color w:val="auto"/>
+          <w:sz w:val="24"/>
+          <w:szCs w:val="24"/>
+          <w:highlight w:val="none"/>
+          <w:shd w:fill="auto" w:val="clear"/>
+          <w:lang w:val="pt-BR" w:eastAsia="zh-CN" w:bidi="hi-IN"/>
+        </w:rPr>
+      </w:pPr>
+      <w:r>
+        <w:rPr>
+          <w:color w:val="000000"/>
+          <w:sz w:val="24"/>
+          <w:szCs w:val="24"/>
+          <w:shd w:fill="auto" w:val="clear"/>
+          <w:lang w:val="pt-BR" w:eastAsia="zh-CN" w:bidi="hi-IN"/>
+        </w:rPr>
+      </w:r>
+    </w:p>
+    <w:p>
+      <w:pPr>
+        <w:pStyle w:val="Normal"/>
+        <w:spacing w:lineRule="auto" w:line="360"/>
+        <w:rPr>
+          <w:rFonts w:ascii="Arial" w:hAnsi="Arial"/>
+          <w:b w:val="false"/>
+          <w:color w:val="auto"/>
+          <w:sz w:val="24"/>
+          <w:szCs w:val="24"/>
+          <w:highlight w:val="none"/>
+          <w:shd w:fill="auto" w:val="clear"/>
+          <w:lang w:val="pt-BR" w:eastAsia="zh-CN" w:bidi="hi-IN"/>
+        </w:rPr>
+      </w:pPr>
+      <w:r>
+        <w:rPr>
+          <w:color w:val="000000"/>
+          <w:sz w:val="24"/>
+          <w:szCs w:val="24"/>
+          <w:shd w:fill="auto" w:val="clear"/>
+          <w:lang w:val="pt-BR" w:eastAsia="zh-CN" w:bidi="hi-IN"/>
+        </w:rPr>
+      </w:r>
+    </w:p>
+    <w:p>
+      <w:pPr>
+        <w:pStyle w:val="Normal"/>
+        <w:spacing w:lineRule="auto" w:line="360"/>
+        <w:rPr>
+          <w:rFonts w:ascii="Arial" w:hAnsi="Arial"/>
           <w:b/>
           <w:bCs/>
-          <w:color w:val="000000"/>
+          <w:color w:val="auto"/>
           <w:sz w:val="28"/>
           <w:szCs w:val="28"/>
-          <w:shd w:fill="auto" w:val="clear"/>
-          <w:lang w:val="pt-BR" w:eastAsia="zh-CN" w:bidi="hi-IN"/>
-        </w:rPr>
-        <w:t>o</w:t>
-      </w:r>
+          <w:highlight w:val="none"/>
+          <w:shd w:fill="auto" w:val="clear"/>
+          <w:lang w:val="pt-BR" w:eastAsia="zh-CN" w:bidi="hi-IN"/>
+        </w:rPr>
+      </w:pPr>
       <w:r>
         <w:rPr>
           <w:b/>
@@ -1849,748 +2873,1866 @@
           <w:shd w:fill="auto" w:val="clear"/>
           <w:lang w:val="pt-BR" w:eastAsia="zh-CN" w:bidi="hi-IN"/>
         </w:rPr>
-        <w:t xml:space="preserve"> Funcionais</w:t>
-      </w:r>
-    </w:p>
-    <w:p>
-      <w:pPr>
-        <w:pStyle w:val="Normal"/>
-        <w:spacing w:lineRule="auto" w:line="360"/>
-        <w:rPr>
-          <w:rFonts w:ascii="Arial" w:hAnsi="Arial"/>
-          <w:color w:val="auto"/>
-          <w:sz w:val="24"/>
-          <w:szCs w:val="24"/>
-          <w:highlight w:val="none"/>
-          <w:shd w:fill="auto" w:val="clear"/>
-          <w:lang w:val="pt-BR" w:eastAsia="zh-CN" w:bidi="hi-IN"/>
-        </w:rPr>
-      </w:pPr>
-      <w:r>
-        <w:rPr>
-          <w:color w:val="000000"/>
-          <w:sz w:val="24"/>
-          <w:szCs w:val="24"/>
-          <w:shd w:fill="auto" w:val="clear"/>
-          <w:lang w:val="pt-BR" w:eastAsia="zh-CN" w:bidi="hi-IN"/>
-        </w:rPr>
-      </w:r>
-    </w:p>
-    <w:p>
-      <w:pPr>
-        <w:pStyle w:val="Normal"/>
-        <w:spacing w:lineRule="auto" w:line="360"/>
-        <w:ind w:hanging="0" w:left="0" w:right="0"/>
-        <w:rPr>
-          <w:sz w:val="24"/>
-          <w:szCs w:val="24"/>
-        </w:rPr>
-      </w:pPr>
-      <w:r>
-        <w:rPr>
-          <w:b w:val="false"/>
-          <w:color w:val="000000"/>
-          <w:sz w:val="24"/>
-          <w:szCs w:val="24"/>
-          <w:shd w:fill="auto" w:val="clear"/>
-          <w:lang w:val="pt-BR" w:eastAsia="zh-CN" w:bidi="hi-IN"/>
-        </w:rPr>
-        <w:t>RNF 1 - Segurança dos dados</w:t>
-      </w:r>
-    </w:p>
-    <w:p>
-      <w:pPr>
-        <w:pStyle w:val="Normal"/>
-        <w:spacing w:lineRule="auto" w:line="360"/>
-        <w:ind w:hanging="0" w:left="0" w:right="0"/>
-        <w:rPr>
-          <w:sz w:val="24"/>
-          <w:szCs w:val="24"/>
-        </w:rPr>
-      </w:pPr>
-      <w:r>
-        <w:rPr>
-          <w:b w:val="false"/>
-          <w:color w:val="000000"/>
-          <w:sz w:val="24"/>
-          <w:szCs w:val="24"/>
-          <w:shd w:fill="auto" w:val="clear"/>
-          <w:lang w:val="pt-BR" w:eastAsia="zh-CN" w:bidi="hi-IN"/>
-        </w:rPr>
-        <w:t>Armazenar e proteger os dados dos clientes de forma segura e criptografada. LGPD</w:t>
-      </w:r>
-    </w:p>
-    <w:p>
-      <w:pPr>
-        <w:pStyle w:val="Normal"/>
-        <w:spacing w:lineRule="auto" w:line="360"/>
-        <w:ind w:hanging="0" w:left="0" w:right="0"/>
-        <w:rPr>
-          <w:sz w:val="24"/>
-          <w:szCs w:val="24"/>
-        </w:rPr>
-      </w:pPr>
-      <w:r>
-        <w:rPr>
-          <w:b w:val="false"/>
-          <w:color w:val="000000"/>
-          <w:sz w:val="24"/>
-          <w:szCs w:val="24"/>
-          <w:shd w:fill="auto" w:val="clear"/>
-          <w:lang w:val="pt-BR" w:eastAsia="zh-CN" w:bidi="hi-IN"/>
-        </w:rPr>
-        <w:t>Essencial</w:t>
-      </w:r>
-    </w:p>
-    <w:p>
-      <w:pPr>
-        <w:pStyle w:val="Normal"/>
-        <w:spacing w:lineRule="auto" w:line="360"/>
-        <w:ind w:hanging="0" w:left="0" w:right="0"/>
-        <w:rPr>
-          <w:sz w:val="24"/>
-          <w:szCs w:val="24"/>
-        </w:rPr>
-      </w:pPr>
-      <w:r>
-        <w:rPr>
-          <w:b w:val="false"/>
-          <w:color w:val="000000"/>
-          <w:sz w:val="24"/>
-          <w:szCs w:val="24"/>
-          <w:shd w:fill="auto" w:val="clear"/>
-          <w:lang w:val="pt-BR" w:eastAsia="zh-CN" w:bidi="hi-IN"/>
-        </w:rPr>
-        <w:t>Utilizar criptografia avançada dos dados e transações dos cliente</w:t>
-      </w:r>
-    </w:p>
-    <w:p>
-      <w:pPr>
-        <w:pStyle w:val="Normal"/>
-        <w:spacing w:lineRule="auto" w:line="360"/>
-        <w:rPr>
-          <w:rFonts w:ascii="Arial" w:hAnsi="Arial"/>
-          <w:color w:val="auto"/>
-          <w:sz w:val="24"/>
-          <w:szCs w:val="24"/>
-          <w:highlight w:val="none"/>
-          <w:shd w:fill="auto" w:val="clear"/>
-          <w:lang w:val="pt-BR" w:eastAsia="zh-CN" w:bidi="hi-IN"/>
-        </w:rPr>
-      </w:pPr>
-      <w:r>
-        <w:rPr>
-          <w:color w:val="000000"/>
-          <w:sz w:val="24"/>
-          <w:szCs w:val="24"/>
-          <w:shd w:fill="auto" w:val="clear"/>
-          <w:lang w:val="pt-BR" w:eastAsia="zh-CN" w:bidi="hi-IN"/>
-        </w:rPr>
-      </w:r>
-    </w:p>
-    <w:p>
-      <w:pPr>
-        <w:pStyle w:val="Normal"/>
-        <w:spacing w:lineRule="auto" w:line="360"/>
-        <w:ind w:hanging="0" w:left="0" w:right="0"/>
-        <w:rPr>
-          <w:sz w:val="24"/>
-          <w:szCs w:val="24"/>
-        </w:rPr>
-      </w:pPr>
-      <w:r>
-        <w:rPr>
-          <w:b w:val="false"/>
-          <w:color w:val="000000"/>
-          <w:sz w:val="24"/>
-          <w:szCs w:val="24"/>
-          <w:shd w:fill="auto" w:val="clear"/>
-          <w:lang w:val="pt-BR" w:eastAsia="zh-CN" w:bidi="hi-IN"/>
-        </w:rPr>
-        <w:t>RNF 2 - Usabilidade</w:t>
-      </w:r>
-    </w:p>
-    <w:p>
-      <w:pPr>
-        <w:pStyle w:val="Normal"/>
-        <w:spacing w:lineRule="auto" w:line="360"/>
-        <w:ind w:hanging="0" w:left="0" w:right="0"/>
-        <w:rPr>
-          <w:sz w:val="24"/>
-          <w:szCs w:val="24"/>
-        </w:rPr>
-      </w:pPr>
-      <w:r>
-        <w:rPr>
-          <w:b w:val="false"/>
-          <w:color w:val="000000"/>
-          <w:sz w:val="24"/>
-          <w:szCs w:val="24"/>
-          <w:shd w:fill="auto" w:val="clear"/>
-          <w:lang w:val="pt-BR" w:eastAsia="zh-CN" w:bidi="hi-IN"/>
-        </w:rPr>
-        <w:t>Sistema deve ser intuitivo e fácil para novos usuários</w:t>
-      </w:r>
-    </w:p>
-    <w:p>
-      <w:pPr>
-        <w:pStyle w:val="Normal"/>
-        <w:spacing w:lineRule="auto" w:line="360"/>
-        <w:ind w:hanging="0" w:left="0" w:right="0"/>
-        <w:rPr>
-          <w:sz w:val="24"/>
-          <w:szCs w:val="24"/>
-        </w:rPr>
-      </w:pPr>
-      <w:r>
-        <w:rPr>
-          <w:b w:val="false"/>
-          <w:color w:val="000000"/>
-          <w:sz w:val="24"/>
-          <w:szCs w:val="24"/>
-          <w:shd w:fill="auto" w:val="clear"/>
-          <w:lang w:val="pt-BR" w:eastAsia="zh-CN" w:bidi="hi-IN"/>
-        </w:rPr>
-        <w:t>Essencial</w:t>
-      </w:r>
-    </w:p>
-    <w:p>
-      <w:pPr>
-        <w:pStyle w:val="Normal"/>
-        <w:spacing w:lineRule="auto" w:line="360"/>
-        <w:ind w:hanging="0" w:left="0" w:right="0"/>
-        <w:rPr>
-          <w:rFonts w:ascii="Arial" w:hAnsi="Arial"/>
-          <w:b w:val="false"/>
-          <w:color w:val="000000"/>
-          <w:sz w:val="24"/>
-          <w:szCs w:val="24"/>
-          <w:shd w:fill="auto" w:val="clear"/>
-          <w:lang w:val="pt-BR" w:eastAsia="zh-CN" w:bidi="hi-IN"/>
-        </w:rPr>
-      </w:pPr>
-      <w:r>
-        <w:rPr>
-          <w:b w:val="false"/>
-          <w:color w:val="000000"/>
-          <w:sz w:val="24"/>
-          <w:szCs w:val="24"/>
-          <w:shd w:fill="auto" w:val="clear"/>
-          <w:lang w:val="pt-BR" w:eastAsia="zh-CN" w:bidi="hi-IN"/>
-        </w:rPr>
-        <w:t>Reserva deve ser realizada em 5 minutos</w:t>
-      </w:r>
-    </w:p>
-    <w:p>
-      <w:pPr>
-        <w:pStyle w:val="Normal"/>
-        <w:spacing w:lineRule="auto" w:line="360"/>
-        <w:ind w:hanging="0" w:left="0" w:right="0"/>
-        <w:rPr>
-          <w:sz w:val="24"/>
-          <w:szCs w:val="24"/>
-        </w:rPr>
-      </w:pPr>
-      <w:r>
-        <w:rPr>
-          <w:color w:val="000000"/>
-          <w:sz w:val="24"/>
-          <w:szCs w:val="24"/>
-        </w:rPr>
-        <w:t>Cliente e Vendedor</w:t>
-      </w:r>
-    </w:p>
-    <w:p>
-      <w:pPr>
-        <w:pStyle w:val="Normal"/>
-        <w:spacing w:lineRule="auto" w:line="360"/>
-        <w:rPr>
-          <w:rFonts w:ascii="Arial" w:hAnsi="Arial"/>
-          <w:color w:val="auto"/>
-          <w:sz w:val="24"/>
-          <w:szCs w:val="24"/>
-          <w:highlight w:val="none"/>
-          <w:shd w:fill="auto" w:val="clear"/>
-          <w:lang w:val="pt-BR" w:eastAsia="zh-CN" w:bidi="hi-IN"/>
-        </w:rPr>
-      </w:pPr>
-      <w:r>
-        <w:rPr>
-          <w:color w:val="000000"/>
-          <w:sz w:val="24"/>
-          <w:szCs w:val="24"/>
-          <w:shd w:fill="auto" w:val="clear"/>
-          <w:lang w:val="pt-BR" w:eastAsia="zh-CN" w:bidi="hi-IN"/>
-        </w:rPr>
-      </w:r>
-    </w:p>
-    <w:p>
-      <w:pPr>
-        <w:pStyle w:val="Normal"/>
-        <w:spacing w:lineRule="auto" w:line="360"/>
-        <w:rPr>
-          <w:rFonts w:ascii="Arial" w:hAnsi="Arial"/>
-          <w:color w:val="auto"/>
-          <w:sz w:val="24"/>
-          <w:szCs w:val="24"/>
-          <w:highlight w:val="none"/>
-          <w:shd w:fill="auto" w:val="clear"/>
-          <w:lang w:val="pt-BR" w:eastAsia="zh-CN" w:bidi="hi-IN"/>
-        </w:rPr>
-      </w:pPr>
-      <w:r>
-        <w:rPr>
-          <w:color w:val="000000"/>
-          <w:sz w:val="24"/>
-          <w:szCs w:val="24"/>
-          <w:shd w:fill="auto" w:val="clear"/>
-          <w:lang w:val="pt-BR" w:eastAsia="zh-CN" w:bidi="hi-IN"/>
-        </w:rPr>
-      </w:r>
-    </w:p>
-    <w:p>
-      <w:pPr>
-        <w:pStyle w:val="Normal"/>
-        <w:spacing w:lineRule="auto" w:line="360"/>
-        <w:rPr>
-          <w:rFonts w:ascii="Arial" w:hAnsi="Arial"/>
-          <w:color w:val="auto"/>
-          <w:sz w:val="24"/>
-          <w:szCs w:val="24"/>
-          <w:highlight w:val="none"/>
-          <w:shd w:fill="auto" w:val="clear"/>
-          <w:lang w:val="pt-BR" w:eastAsia="zh-CN" w:bidi="hi-IN"/>
-        </w:rPr>
-      </w:pPr>
-      <w:r>
-        <w:rPr>
-          <w:color w:val="000000"/>
-          <w:sz w:val="24"/>
-          <w:szCs w:val="24"/>
-          <w:shd w:fill="auto" w:val="clear"/>
-          <w:lang w:val="pt-BR" w:eastAsia="zh-CN" w:bidi="hi-IN"/>
-        </w:rPr>
-      </w:r>
-    </w:p>
-    <w:p>
-      <w:pPr>
-        <w:pStyle w:val="Normal"/>
-        <w:spacing w:lineRule="auto" w:line="360"/>
-        <w:ind w:hanging="0" w:left="0" w:right="0"/>
-        <w:rPr>
-          <w:sz w:val="24"/>
-          <w:szCs w:val="24"/>
-        </w:rPr>
-      </w:pPr>
-      <w:r>
-        <w:rPr>
-          <w:b w:val="false"/>
-          <w:color w:val="000000"/>
-          <w:sz w:val="24"/>
-          <w:szCs w:val="24"/>
-          <w:shd w:fill="auto" w:val="clear"/>
-          <w:lang w:val="pt-BR" w:eastAsia="zh-CN" w:bidi="hi-IN"/>
-        </w:rPr>
-        <w:t>RNF 3 - Tempo de resposta</w:t>
-      </w:r>
-    </w:p>
-    <w:p>
-      <w:pPr>
-        <w:pStyle w:val="Normal"/>
-        <w:spacing w:lineRule="auto" w:line="360"/>
-        <w:ind w:hanging="0" w:left="0" w:right="0"/>
-        <w:rPr>
-          <w:sz w:val="24"/>
-          <w:szCs w:val="24"/>
-        </w:rPr>
-      </w:pPr>
-      <w:r>
-        <w:rPr>
-          <w:b w:val="false"/>
-          <w:color w:val="000000"/>
-          <w:sz w:val="24"/>
-          <w:szCs w:val="24"/>
-          <w:shd w:fill="auto" w:val="clear"/>
-          <w:lang w:val="pt-BR" w:eastAsia="zh-CN" w:bidi="hi-IN"/>
-        </w:rPr>
-        <w:t>Sistema deve ser rápido e responsivo</w:t>
-      </w:r>
-    </w:p>
-    <w:p>
-      <w:pPr>
-        <w:pStyle w:val="Normal"/>
-        <w:spacing w:lineRule="auto" w:line="360"/>
-        <w:ind w:hanging="0" w:left="0" w:right="0"/>
-        <w:rPr>
-          <w:sz w:val="24"/>
-          <w:szCs w:val="24"/>
-        </w:rPr>
-      </w:pPr>
-      <w:r>
-        <w:rPr>
-          <w:b w:val="false"/>
-          <w:color w:val="000000"/>
-          <w:sz w:val="24"/>
-          <w:szCs w:val="24"/>
-          <w:shd w:fill="auto" w:val="clear"/>
-          <w:lang w:val="pt-BR" w:eastAsia="zh-CN" w:bidi="hi-IN"/>
-        </w:rPr>
-        <w:t>Essencial</w:t>
-      </w:r>
-    </w:p>
-    <w:p>
-      <w:pPr>
-        <w:pStyle w:val="Normal"/>
-        <w:spacing w:lineRule="auto" w:line="360"/>
-        <w:ind w:hanging="0" w:left="0" w:right="0"/>
-        <w:rPr>
-          <w:rFonts w:ascii="Arial" w:hAnsi="Arial"/>
-          <w:b w:val="false"/>
-          <w:color w:val="000000"/>
-          <w:sz w:val="24"/>
-          <w:szCs w:val="24"/>
-          <w:shd w:fill="auto" w:val="clear"/>
-          <w:lang w:val="pt-BR" w:eastAsia="zh-CN" w:bidi="hi-IN"/>
-        </w:rPr>
-      </w:pPr>
-      <w:r>
-        <w:rPr>
-          <w:b w:val="false"/>
-          <w:color w:val="000000"/>
-          <w:sz w:val="24"/>
-          <w:szCs w:val="24"/>
-          <w:shd w:fill="auto" w:val="clear"/>
-          <w:lang w:val="pt-BR" w:eastAsia="zh-CN" w:bidi="hi-IN"/>
-        </w:rPr>
-        <w:t>Nao deve passar de 6 segundos</w:t>
-      </w:r>
-    </w:p>
-    <w:p>
-      <w:pPr>
-        <w:pStyle w:val="Normal"/>
-        <w:spacing w:lineRule="auto" w:line="360"/>
-        <w:ind w:hanging="0" w:left="0" w:right="0"/>
-        <w:rPr>
-          <w:sz w:val="24"/>
-          <w:szCs w:val="24"/>
-        </w:rPr>
-      </w:pPr>
-      <w:r>
-        <w:rPr>
-          <w:color w:val="000000"/>
-          <w:sz w:val="24"/>
-          <w:szCs w:val="24"/>
-        </w:rPr>
-        <w:t>Cliente e Vendedor</w:t>
-      </w:r>
-    </w:p>
-    <w:p>
-      <w:pPr>
-        <w:pStyle w:val="Normal"/>
-        <w:spacing w:lineRule="auto" w:line="360"/>
-        <w:rPr>
-          <w:rFonts w:ascii="Arial" w:hAnsi="Arial"/>
-          <w:color w:val="auto"/>
-          <w:sz w:val="24"/>
-          <w:szCs w:val="24"/>
-          <w:highlight w:val="none"/>
-          <w:shd w:fill="auto" w:val="clear"/>
-          <w:lang w:val="pt-BR" w:eastAsia="zh-CN" w:bidi="hi-IN"/>
-        </w:rPr>
-      </w:pPr>
-      <w:r>
-        <w:rPr>
-          <w:color w:val="000000"/>
-          <w:sz w:val="24"/>
-          <w:szCs w:val="24"/>
-          <w:shd w:fill="auto" w:val="clear"/>
-          <w:lang w:val="pt-BR" w:eastAsia="zh-CN" w:bidi="hi-IN"/>
-        </w:rPr>
-      </w:r>
-    </w:p>
-    <w:p>
-      <w:pPr>
-        <w:pStyle w:val="Normal"/>
-        <w:spacing w:lineRule="auto" w:line="360"/>
-        <w:ind w:hanging="0" w:left="0" w:right="0"/>
-        <w:rPr>
-          <w:sz w:val="24"/>
-          <w:szCs w:val="24"/>
-        </w:rPr>
-      </w:pPr>
-      <w:r>
-        <w:rPr>
-          <w:b w:val="false"/>
-          <w:color w:val="000000"/>
-          <w:sz w:val="24"/>
-          <w:szCs w:val="24"/>
-          <w:shd w:fill="auto" w:val="clear"/>
-          <w:lang w:val="pt-BR" w:eastAsia="zh-CN" w:bidi="hi-IN"/>
-        </w:rPr>
-        <w:t>RNF 4 - Escalabilidade</w:t>
-      </w:r>
-    </w:p>
-    <w:p>
-      <w:pPr>
-        <w:pStyle w:val="Normal"/>
-        <w:spacing w:lineRule="auto" w:line="360"/>
-        <w:ind w:hanging="0" w:left="0" w:right="0"/>
-        <w:rPr>
-          <w:sz w:val="24"/>
-          <w:szCs w:val="24"/>
-        </w:rPr>
-      </w:pPr>
-      <w:r>
-        <w:rPr>
-          <w:b w:val="false"/>
-          <w:color w:val="000000"/>
-          <w:sz w:val="24"/>
-          <w:szCs w:val="24"/>
-          <w:shd w:fill="auto" w:val="clear"/>
-          <w:lang w:val="pt-BR" w:eastAsia="zh-CN" w:bidi="hi-IN"/>
-        </w:rPr>
-        <w:t>Estar preparado para futuros upgrades, aumento dos clientes e veículos</w:t>
-      </w:r>
-    </w:p>
-    <w:p>
-      <w:pPr>
-        <w:pStyle w:val="Normal"/>
-        <w:spacing w:lineRule="auto" w:line="360"/>
-        <w:ind w:hanging="0" w:left="0" w:right="0"/>
-        <w:rPr>
-          <w:sz w:val="24"/>
-          <w:szCs w:val="24"/>
-        </w:rPr>
-      </w:pPr>
-      <w:r>
-        <w:rPr>
-          <w:b w:val="false"/>
-          <w:color w:val="000000"/>
-          <w:sz w:val="24"/>
-          <w:szCs w:val="24"/>
-          <w:shd w:fill="auto" w:val="clear"/>
-          <w:lang w:val="pt-BR" w:eastAsia="zh-CN" w:bidi="hi-IN"/>
-        </w:rPr>
-        <w:t>Desejável</w:t>
-      </w:r>
-    </w:p>
-    <w:p>
-      <w:pPr>
-        <w:pStyle w:val="Normal"/>
-        <w:spacing w:lineRule="auto" w:line="360"/>
-        <w:ind w:hanging="0" w:left="0" w:right="0"/>
-        <w:rPr>
-          <w:rFonts w:ascii="Arial" w:hAnsi="Arial"/>
-          <w:b w:val="false"/>
-          <w:color w:val="000000"/>
-          <w:sz w:val="24"/>
-          <w:szCs w:val="24"/>
-          <w:shd w:fill="auto" w:val="clear"/>
-          <w:lang w:val="pt-BR" w:eastAsia="zh-CN" w:bidi="hi-IN"/>
-        </w:rPr>
-      </w:pPr>
-      <w:r>
-        <w:rPr>
-          <w:b w:val="false"/>
-          <w:color w:val="000000"/>
-          <w:sz w:val="24"/>
-          <w:szCs w:val="24"/>
-          <w:shd w:fill="auto" w:val="clear"/>
-          <w:lang w:val="pt-BR" w:eastAsia="zh-CN" w:bidi="hi-IN"/>
-        </w:rPr>
-        <w:t>Suportar pelo menos 100 locações por dia correspondendo os limites do RNF 2</w:t>
-      </w:r>
-    </w:p>
-    <w:p>
-      <w:pPr>
-        <w:pStyle w:val="Normal"/>
-        <w:spacing w:lineRule="auto" w:line="360"/>
-        <w:ind w:hanging="0" w:left="0" w:right="0"/>
-        <w:rPr>
-          <w:rFonts w:ascii="Arial" w:hAnsi="Arial"/>
-          <w:b w:val="false"/>
-          <w:color w:val="000000"/>
-          <w:sz w:val="24"/>
-          <w:szCs w:val="24"/>
-          <w:shd w:fill="auto" w:val="clear"/>
-          <w:lang w:val="pt-BR" w:eastAsia="zh-CN" w:bidi="hi-IN"/>
-        </w:rPr>
-      </w:pPr>
-      <w:r>
-        <w:rPr>
-          <w:b w:val="false"/>
-          <w:color w:val="000000"/>
-          <w:sz w:val="24"/>
-          <w:szCs w:val="24"/>
-          <w:shd w:fill="auto" w:val="clear"/>
-          <w:lang w:val="pt-BR" w:eastAsia="zh-CN" w:bidi="hi-IN"/>
-        </w:rPr>
-        <w:t>Clientes</w:t>
-      </w:r>
-    </w:p>
-    <w:p>
-      <w:pPr>
-        <w:pStyle w:val="Normal"/>
-        <w:spacing w:lineRule="auto" w:line="360"/>
-        <w:rPr>
-          <w:rFonts w:ascii="Arial" w:hAnsi="Arial"/>
-          <w:color w:val="auto"/>
-          <w:sz w:val="24"/>
-          <w:szCs w:val="24"/>
-          <w:highlight w:val="none"/>
-          <w:shd w:fill="auto" w:val="clear"/>
-          <w:lang w:val="pt-BR" w:eastAsia="zh-CN" w:bidi="hi-IN"/>
-        </w:rPr>
-      </w:pPr>
-      <w:r>
-        <w:rPr>
-          <w:color w:val="000000"/>
-          <w:sz w:val="24"/>
-          <w:szCs w:val="24"/>
-          <w:shd w:fill="auto" w:val="clear"/>
-          <w:lang w:val="pt-BR" w:eastAsia="zh-CN" w:bidi="hi-IN"/>
-        </w:rPr>
-      </w:r>
-    </w:p>
-    <w:p>
-      <w:pPr>
-        <w:pStyle w:val="Normal"/>
-        <w:spacing w:lineRule="auto" w:line="360"/>
-        <w:ind w:hanging="0" w:left="0" w:right="0"/>
-        <w:rPr>
-          <w:sz w:val="24"/>
-          <w:szCs w:val="24"/>
-        </w:rPr>
-      </w:pPr>
-      <w:r>
-        <w:rPr>
-          <w:b w:val="false"/>
-          <w:color w:val="000000"/>
-          <w:sz w:val="24"/>
-          <w:szCs w:val="24"/>
-          <w:shd w:fill="auto" w:val="clear"/>
-          <w:lang w:val="pt-BR" w:eastAsia="zh-CN" w:bidi="hi-IN"/>
-        </w:rPr>
-        <w:t>RNF 5 - Compatibilidade</w:t>
-      </w:r>
-    </w:p>
-    <w:p>
-      <w:pPr>
-        <w:pStyle w:val="Normal"/>
-        <w:spacing w:lineRule="auto" w:line="360"/>
-        <w:ind w:hanging="0" w:left="0" w:right="0"/>
-        <w:rPr>
-          <w:sz w:val="24"/>
-          <w:szCs w:val="24"/>
-        </w:rPr>
-      </w:pPr>
-      <w:r>
-        <w:rPr>
-          <w:b w:val="false"/>
-          <w:color w:val="000000"/>
-          <w:sz w:val="24"/>
-          <w:szCs w:val="24"/>
-          <w:shd w:fill="auto" w:val="clear"/>
-          <w:lang w:val="pt-BR" w:eastAsia="zh-CN" w:bidi="hi-IN"/>
-        </w:rPr>
-        <w:t>Sistema web deve ser acessível em diferentes navegadores e dispositivos</w:t>
-      </w:r>
-    </w:p>
-    <w:p>
-      <w:pPr>
-        <w:pStyle w:val="Normal"/>
-        <w:spacing w:lineRule="auto" w:line="360"/>
-        <w:ind w:hanging="0" w:left="0" w:right="0"/>
-        <w:rPr>
-          <w:sz w:val="24"/>
-          <w:szCs w:val="24"/>
-        </w:rPr>
-      </w:pPr>
-      <w:r>
-        <w:rPr>
-          <w:b w:val="false"/>
-          <w:color w:val="000000"/>
-          <w:sz w:val="24"/>
-          <w:szCs w:val="24"/>
-          <w:shd w:fill="auto" w:val="clear"/>
-          <w:lang w:val="pt-BR" w:eastAsia="zh-CN" w:bidi="hi-IN"/>
-        </w:rPr>
-        <w:t>Importante</w:t>
-      </w:r>
-    </w:p>
-    <w:p>
-      <w:pPr>
-        <w:pStyle w:val="Normal"/>
-        <w:spacing w:lineRule="auto" w:line="360"/>
-        <w:ind w:hanging="0" w:left="0" w:right="0"/>
-        <w:rPr>
-          <w:sz w:val="24"/>
-          <w:szCs w:val="24"/>
-        </w:rPr>
-      </w:pPr>
-      <w:r>
-        <w:rPr>
-          <w:b w:val="false"/>
-          <w:color w:val="000000"/>
-          <w:sz w:val="24"/>
-          <w:szCs w:val="24"/>
-          <w:shd w:fill="auto" w:val="clear"/>
-          <w:lang w:val="pt-BR" w:eastAsia="zh-CN" w:bidi="hi-IN"/>
-        </w:rPr>
-        <w:t>O site deve ser responsivo e ajustado de acordo com dispositivos e telas</w:t>
-      </w:r>
-    </w:p>
-    <w:p>
-      <w:pPr>
-        <w:pStyle w:val="Normal"/>
-        <w:spacing w:lineRule="auto" w:line="360"/>
-        <w:rPr>
-          <w:rFonts w:ascii="Arial" w:hAnsi="Arial"/>
-          <w:b w:val="false"/>
-          <w:color w:val="auto"/>
-          <w:sz w:val="24"/>
-          <w:szCs w:val="24"/>
-          <w:highlight w:val="none"/>
-          <w:shd w:fill="auto" w:val="clear"/>
-          <w:lang w:val="pt-BR" w:eastAsia="zh-CN" w:bidi="hi-IN"/>
-        </w:rPr>
-      </w:pPr>
-      <w:r>
-        <w:rPr>
-          <w:b w:val="false"/>
-          <w:color w:val="000000"/>
-          <w:sz w:val="24"/>
-          <w:szCs w:val="24"/>
-          <w:shd w:fill="auto" w:val="clear"/>
-          <w:lang w:val="pt-BR" w:eastAsia="zh-CN" w:bidi="hi-IN"/>
-        </w:rPr>
-      </w:r>
-    </w:p>
-    <w:p>
-      <w:pPr>
-        <w:pStyle w:val="normal1"/>
-        <w:widowControl w:val="false"/>
-        <w:spacing w:lineRule="auto" w:line="360" w:before="1" w:after="0"/>
-        <w:ind w:right="4"/>
-        <w:jc w:val="center"/>
-        <w:rPr>
-          <w:rFonts w:ascii="Arial" w:hAnsi="Arial"/>
-          <w:color w:val="auto"/>
-          <w:sz w:val="24"/>
-          <w:szCs w:val="24"/>
-          <w:highlight w:val="none"/>
-          <w:shd w:fill="auto" w:val="clear"/>
-          <w:lang w:val="pt-BR" w:eastAsia="zh-CN" w:bidi="hi-IN"/>
-        </w:rPr>
-      </w:pPr>
-      <w:r>
-        <w:rPr>
-          <w:color w:val="000000"/>
-          <w:sz w:val="24"/>
-          <w:szCs w:val="24"/>
-          <w:shd w:fill="auto" w:val="clear"/>
-          <w:lang w:val="pt-BR" w:eastAsia="zh-CN" w:bidi="hi-IN"/>
-        </w:rPr>
+        <w:tab/>
+        <w:t>Casos de Uso</w:t>
+      </w:r>
+    </w:p>
+    <w:p>
+      <w:pPr>
+        <w:pStyle w:val="Normal"/>
+        <w:spacing w:lineRule="auto" w:line="360"/>
+        <w:rPr>
+          <w:rFonts w:ascii="Arial" w:hAnsi="Arial"/>
+          <w:b/>
+          <w:bCs/>
+          <w:color w:val="auto"/>
+          <w:sz w:val="28"/>
+          <w:szCs w:val="28"/>
+          <w:highlight w:val="none"/>
+          <w:shd w:fill="auto" w:val="clear"/>
+          <w:lang w:val="pt-BR" w:eastAsia="zh-CN" w:bidi="hi-IN"/>
+        </w:rPr>
+      </w:pPr>
+      <w:r>
+        <w:rPr>
+          <w:b/>
+          <w:bCs/>
+          <w:color w:val="000000"/>
+          <w:sz w:val="28"/>
+          <w:szCs w:val="28"/>
+          <w:shd w:fill="auto" w:val="clear"/>
+          <w:lang w:val="pt-BR" w:eastAsia="zh-CN" w:bidi="hi-IN"/>
+        </w:rPr>
+      </w:r>
+    </w:p>
+    <w:p>
+      <w:pPr>
+        <w:pStyle w:val="Normal"/>
+        <w:spacing w:lineRule="auto" w:line="360"/>
+        <w:rPr>
+          <w:rFonts w:ascii="Arial" w:hAnsi="Arial"/>
+          <w:b w:val="false"/>
+          <w:bCs w:val="false"/>
+          <w:color w:val="auto"/>
+          <w:sz w:val="24"/>
+          <w:szCs w:val="24"/>
+          <w:highlight w:val="none"/>
+          <w:shd w:fill="auto" w:val="clear"/>
+          <w:lang w:val="pt-BR" w:eastAsia="zh-CN" w:bidi="hi-IN"/>
+        </w:rPr>
+      </w:pPr>
+      <w:r>
+        <w:drawing>
+          <wp:anchor behindDoc="0" distT="0" distB="0" distL="0" distR="0" simplePos="0" locked="0" layoutInCell="0" allowOverlap="1" relativeHeight="2">
+            <wp:simplePos x="0" y="0"/>
+            <wp:positionH relativeFrom="column">
+              <wp:posOffset>451485</wp:posOffset>
+            </wp:positionH>
+            <wp:positionV relativeFrom="paragraph">
+              <wp:posOffset>81915</wp:posOffset>
+            </wp:positionV>
+            <wp:extent cx="4790440" cy="5848985"/>
+            <wp:effectExtent l="0" t="0" r="0" b="0"/>
+            <wp:wrapTopAndBottom/>
+            <wp:docPr id="1" name="Image1" descr=""/>
+            <wp:cNvGraphicFramePr>
+              <a:graphicFrameLocks xmlns:a="http://schemas.openxmlformats.org/drawingml/2006/main" noChangeAspect="1"/>
+            </wp:cNvGraphicFramePr>
+            <a:graphic xmlns:a="http://schemas.openxmlformats.org/drawingml/2006/main">
+              <a:graphicData uri="http://schemas.openxmlformats.org/drawingml/2006/picture">
+                <pic:pic xmlns:pic="http://schemas.openxmlformats.org/drawingml/2006/picture">
+                  <pic:nvPicPr>
+                    <pic:cNvPr id="1" name="Image1" descr=""/>
+                    <pic:cNvPicPr>
+                      <a:picLocks noChangeAspect="1" noChangeArrowheads="1"/>
+                    </pic:cNvPicPr>
+                  </pic:nvPicPr>
+                  <pic:blipFill>
+                    <a:blip r:embed="rId2"/>
+                    <a:stretch>
+                      <a:fillRect/>
+                    </a:stretch>
+                  </pic:blipFill>
+                  <pic:spPr bwMode="auto">
+                    <a:xfrm>
+                      <a:off x="0" y="0"/>
+                      <a:ext cx="4790440" cy="5848985"/>
+                    </a:xfrm>
+                    <a:prstGeom prst="rect">
+                      <a:avLst/>
+                    </a:prstGeom>
+                    <a:noFill/>
+                  </pic:spPr>
+                </pic:pic>
+              </a:graphicData>
+            </a:graphic>
+          </wp:anchor>
+        </w:drawing>
+      </w:r>
+      <w:r>
+        <w:rPr>
+          <w:b w:val="false"/>
+          <w:bCs w:val="false"/>
+          <w:color w:val="000000"/>
+          <w:sz w:val="24"/>
+          <w:szCs w:val="24"/>
+          <w:shd w:fill="auto" w:val="clear"/>
+          <w:lang w:val="pt-BR" w:eastAsia="zh-CN" w:bidi="hi-IN"/>
+        </w:rPr>
+        <w:tab/>
+      </w:r>
+    </w:p>
+    <w:p>
+      <w:pPr>
+        <w:pStyle w:val="Normal"/>
+        <w:spacing w:lineRule="auto" w:line="360"/>
+        <w:rPr>
+          <w:rFonts w:ascii="Arial" w:hAnsi="Arial"/>
+          <w:b w:val="false"/>
+          <w:bCs w:val="false"/>
+          <w:color w:val="auto"/>
+          <w:sz w:val="24"/>
+          <w:szCs w:val="24"/>
+          <w:highlight w:val="none"/>
+          <w:shd w:fill="auto" w:val="clear"/>
+          <w:lang w:val="pt-BR" w:eastAsia="zh-CN" w:bidi="hi-IN"/>
+        </w:rPr>
+      </w:pPr>
+      <w:r>
+        <w:rPr>
+          <w:b w:val="false"/>
+          <w:bCs w:val="false"/>
+          <w:color w:val="000000"/>
+          <w:sz w:val="24"/>
+          <w:szCs w:val="24"/>
+          <w:shd w:fill="auto" w:val="clear"/>
+          <w:lang w:val="pt-BR" w:eastAsia="zh-CN" w:bidi="hi-IN"/>
+        </w:rPr>
+      </w:r>
+    </w:p>
+    <w:p>
+      <w:pPr>
+        <w:pStyle w:val="Normal"/>
+        <w:spacing w:lineRule="auto" w:line="360"/>
+        <w:rPr>
+          <w:rFonts w:ascii="Arial" w:hAnsi="Arial"/>
+          <w:b w:val="false"/>
+          <w:bCs w:val="false"/>
+          <w:color w:val="auto"/>
+          <w:sz w:val="24"/>
+          <w:szCs w:val="24"/>
+          <w:highlight w:val="none"/>
+          <w:shd w:fill="auto" w:val="clear"/>
+          <w:lang w:val="pt-BR" w:eastAsia="zh-CN" w:bidi="hi-IN"/>
+        </w:rPr>
+      </w:pPr>
+      <w:r>
+        <w:rPr>
+          <w:b w:val="false"/>
+          <w:bCs w:val="false"/>
+          <w:color w:val="000000"/>
+          <w:sz w:val="24"/>
+          <w:szCs w:val="24"/>
+          <w:shd w:fill="auto" w:val="clear"/>
+          <w:lang w:val="pt-BR" w:eastAsia="zh-CN" w:bidi="hi-IN"/>
+        </w:rPr>
+      </w:r>
+    </w:p>
+    <w:p>
+      <w:pPr>
+        <w:pStyle w:val="Normal"/>
+        <w:spacing w:lineRule="auto" w:line="360"/>
+        <w:rPr>
+          <w:rFonts w:ascii="Arial" w:hAnsi="Arial"/>
+          <w:b w:val="false"/>
+          <w:bCs w:val="false"/>
+          <w:color w:val="auto"/>
+          <w:sz w:val="24"/>
+          <w:szCs w:val="24"/>
+          <w:highlight w:val="none"/>
+          <w:shd w:fill="auto" w:val="clear"/>
+          <w:lang w:val="pt-BR" w:eastAsia="zh-CN" w:bidi="hi-IN"/>
+        </w:rPr>
+      </w:pPr>
+      <w:r>
+        <w:rPr>
+          <w:b w:val="false"/>
+          <w:bCs w:val="false"/>
+          <w:color w:val="000000"/>
+          <w:sz w:val="24"/>
+          <w:szCs w:val="24"/>
+          <w:shd w:fill="auto" w:val="clear"/>
+          <w:lang w:val="pt-BR" w:eastAsia="zh-CN" w:bidi="hi-IN"/>
+        </w:rPr>
+      </w:r>
+    </w:p>
+    <w:p>
+      <w:pPr>
+        <w:pStyle w:val="Normal"/>
+        <w:spacing w:lineRule="auto" w:line="360"/>
+        <w:rPr>
+          <w:rFonts w:ascii="Arial" w:hAnsi="Arial"/>
+          <w:b w:val="false"/>
+          <w:bCs w:val="false"/>
+          <w:color w:val="auto"/>
+          <w:sz w:val="24"/>
+          <w:szCs w:val="24"/>
+          <w:highlight w:val="none"/>
+          <w:shd w:fill="auto" w:val="clear"/>
+          <w:lang w:val="pt-BR" w:eastAsia="zh-CN" w:bidi="hi-IN"/>
+        </w:rPr>
+      </w:pPr>
+      <w:r>
+        <w:rPr>
+          <w:b w:val="false"/>
+          <w:bCs w:val="false"/>
+          <w:color w:val="000000"/>
+          <w:sz w:val="24"/>
+          <w:szCs w:val="24"/>
+          <w:shd w:fill="auto" w:val="clear"/>
+          <w:lang w:val="pt-BR" w:eastAsia="zh-CN" w:bidi="hi-IN"/>
+        </w:rPr>
+      </w:r>
+    </w:p>
+    <w:p>
+      <w:pPr>
+        <w:pStyle w:val="Normal"/>
+        <w:spacing w:lineRule="auto" w:line="360"/>
+        <w:rPr>
+          <w:rFonts w:ascii="Arial" w:hAnsi="Arial"/>
+          <w:b w:val="false"/>
+          <w:bCs w:val="false"/>
+          <w:color w:val="auto"/>
+          <w:sz w:val="24"/>
+          <w:szCs w:val="24"/>
+          <w:highlight w:val="none"/>
+          <w:shd w:fill="auto" w:val="clear"/>
+          <w:lang w:val="pt-BR" w:eastAsia="zh-CN" w:bidi="hi-IN"/>
+        </w:rPr>
+      </w:pPr>
+      <w:r>
+        <w:rPr>
+          <w:b w:val="false"/>
+          <w:bCs w:val="false"/>
+          <w:color w:val="000000"/>
+          <w:sz w:val="24"/>
+          <w:szCs w:val="24"/>
+          <w:shd w:fill="auto" w:val="clear"/>
+          <w:lang w:val="pt-BR" w:eastAsia="zh-CN" w:bidi="hi-IN"/>
+        </w:rPr>
+      </w:r>
+    </w:p>
+    <w:p>
+      <w:pPr>
+        <w:pStyle w:val="Normal"/>
+        <w:spacing w:lineRule="auto" w:line="360"/>
+        <w:rPr>
+          <w:rFonts w:ascii="Arial" w:hAnsi="Arial"/>
+          <w:b w:val="false"/>
+          <w:bCs w:val="false"/>
+          <w:color w:val="auto"/>
+          <w:sz w:val="24"/>
+          <w:szCs w:val="24"/>
+          <w:highlight w:val="none"/>
+          <w:shd w:fill="auto" w:val="clear"/>
+          <w:lang w:val="pt-BR" w:eastAsia="zh-CN" w:bidi="hi-IN"/>
+        </w:rPr>
+      </w:pPr>
+      <w:r>
+        <w:rPr>
+          <w:b w:val="false"/>
+          <w:bCs w:val="false"/>
+          <w:color w:val="000000"/>
+          <w:sz w:val="24"/>
+          <w:szCs w:val="24"/>
+          <w:shd w:fill="auto" w:val="clear"/>
+          <w:lang w:val="pt-BR" w:eastAsia="zh-CN" w:bidi="hi-IN"/>
+        </w:rPr>
+      </w:r>
+    </w:p>
+    <w:p>
+      <w:pPr>
+        <w:pStyle w:val="Normal"/>
+        <w:spacing w:lineRule="auto" w:line="360"/>
+        <w:rPr>
+          <w:rFonts w:ascii="Arial" w:hAnsi="Arial"/>
+          <w:b w:val="false"/>
+          <w:bCs w:val="false"/>
+          <w:color w:val="auto"/>
+          <w:sz w:val="24"/>
+          <w:szCs w:val="24"/>
+          <w:highlight w:val="none"/>
+          <w:shd w:fill="auto" w:val="clear"/>
+          <w:lang w:val="pt-BR" w:eastAsia="zh-CN" w:bidi="hi-IN"/>
+        </w:rPr>
+      </w:pPr>
+      <w:r>
+        <w:rPr>
+          <w:b w:val="false"/>
+          <w:bCs w:val="false"/>
+          <w:color w:val="000000"/>
+          <w:sz w:val="24"/>
+          <w:szCs w:val="24"/>
+          <w:shd w:fill="auto" w:val="clear"/>
+          <w:lang w:val="pt-BR" w:eastAsia="zh-CN" w:bidi="hi-IN"/>
+        </w:rPr>
+      </w:r>
+    </w:p>
+    <w:p>
+      <w:pPr>
+        <w:pStyle w:val="Normal"/>
+        <w:spacing w:lineRule="auto" w:line="360"/>
+        <w:rPr>
+          <w:rFonts w:ascii="Arial" w:hAnsi="Arial"/>
+          <w:b w:val="false"/>
+          <w:bCs w:val="false"/>
+          <w:color w:val="auto"/>
+          <w:sz w:val="24"/>
+          <w:szCs w:val="24"/>
+          <w:highlight w:val="none"/>
+          <w:shd w:fill="auto" w:val="clear"/>
+          <w:lang w:val="pt-BR" w:eastAsia="zh-CN" w:bidi="hi-IN"/>
+        </w:rPr>
+      </w:pPr>
+      <w:r>
+        <w:rPr>
+          <w:b w:val="false"/>
+          <w:bCs w:val="false"/>
+          <w:color w:val="000000"/>
+          <w:sz w:val="24"/>
+          <w:szCs w:val="24"/>
+          <w:shd w:fill="auto" w:val="clear"/>
+          <w:lang w:val="pt-BR" w:eastAsia="zh-CN" w:bidi="hi-IN"/>
+        </w:rPr>
+        <w:tab/>
+      </w:r>
+      <w:r>
+        <w:rPr>
+          <w:b/>
+          <w:bCs/>
+          <w:color w:val="000000"/>
+          <w:sz w:val="28"/>
+          <w:szCs w:val="28"/>
+          <w:shd w:fill="auto" w:val="clear"/>
+          <w:lang w:val="pt-BR" w:eastAsia="zh-CN" w:bidi="hi-IN"/>
+        </w:rPr>
+        <w:t>Narrativas</w:t>
+      </w:r>
+    </w:p>
+    <w:p>
+      <w:pPr>
+        <w:pStyle w:val="Normal"/>
+        <w:spacing w:lineRule="auto" w:line="360"/>
+        <w:rPr>
+          <w:rFonts w:ascii="Arial" w:hAnsi="Arial"/>
+          <w:b/>
+          <w:bCs/>
+          <w:color w:val="auto"/>
+          <w:sz w:val="28"/>
+          <w:szCs w:val="28"/>
+          <w:highlight w:val="none"/>
+          <w:shd w:fill="auto" w:val="clear"/>
+          <w:lang w:val="pt-BR" w:eastAsia="zh-CN" w:bidi="hi-IN"/>
+        </w:rPr>
+      </w:pPr>
+      <w:r>
+        <w:rPr>
+          <w:b/>
+          <w:bCs/>
+          <w:color w:val="000000"/>
+          <w:sz w:val="28"/>
+          <w:szCs w:val="28"/>
+          <w:shd w:fill="auto" w:val="clear"/>
+          <w:lang w:val="pt-BR" w:eastAsia="zh-CN" w:bidi="hi-IN"/>
+        </w:rPr>
+      </w:r>
+    </w:p>
+    <w:p>
+      <w:pPr>
+        <w:pStyle w:val="Normal"/>
+        <w:spacing w:lineRule="auto" w:line="360"/>
+        <w:rPr>
+          <w:rFonts w:ascii="Arial" w:hAnsi="Arial"/>
+          <w:b/>
+          <w:bCs/>
+          <w:color w:val="auto"/>
+          <w:sz w:val="24"/>
+          <w:szCs w:val="24"/>
+          <w:highlight w:val="none"/>
+          <w:shd w:fill="auto" w:val="clear"/>
+          <w:lang w:val="pt-BR" w:eastAsia="zh-CN" w:bidi="hi-IN"/>
+        </w:rPr>
+      </w:pPr>
+      <w:r>
+        <w:rPr>
+          <w:b/>
+          <w:bCs/>
+          <w:color w:val="000000"/>
+          <w:sz w:val="24"/>
+          <w:szCs w:val="24"/>
+          <w:shd w:fill="auto" w:val="clear"/>
+          <w:lang w:val="pt-BR" w:eastAsia="zh-CN" w:bidi="hi-IN"/>
+        </w:rPr>
+        <w:t>Alugar Veiculo</w:t>
+      </w:r>
+    </w:p>
+    <w:p>
+      <w:pPr>
+        <w:pStyle w:val="Normal"/>
+        <w:spacing w:lineRule="auto" w:line="360"/>
+        <w:rPr>
+          <w:rFonts w:ascii="Arial" w:hAnsi="Arial"/>
+          <w:b w:val="false"/>
+          <w:bCs w:val="false"/>
+          <w:color w:val="auto"/>
+          <w:sz w:val="24"/>
+          <w:szCs w:val="24"/>
+          <w:highlight w:val="none"/>
+          <w:shd w:fill="auto" w:val="clear"/>
+          <w:lang w:val="pt-BR" w:eastAsia="zh-CN" w:bidi="hi-IN"/>
+        </w:rPr>
+      </w:pPr>
+      <w:r>
+        <w:rPr>
+          <w:b w:val="false"/>
+          <w:bCs w:val="false"/>
+          <w:color w:val="000000"/>
+          <w:sz w:val="24"/>
+          <w:szCs w:val="24"/>
+          <w:shd w:fill="auto" w:val="clear"/>
+          <w:lang w:val="pt-BR" w:eastAsia="zh-CN" w:bidi="hi-IN"/>
+        </w:rPr>
+        <w:t>Objetivo: Possibilita o Cliente a Alugar um Veiculo</w:t>
+      </w:r>
+    </w:p>
+    <w:p>
+      <w:pPr>
+        <w:pStyle w:val="Normal"/>
+        <w:spacing w:lineRule="auto" w:line="360"/>
+        <w:rPr>
+          <w:rFonts w:ascii="Arial" w:hAnsi="Arial"/>
+          <w:b w:val="false"/>
+          <w:bCs w:val="false"/>
+          <w:color w:val="auto"/>
+          <w:sz w:val="24"/>
+          <w:szCs w:val="24"/>
+          <w:highlight w:val="none"/>
+          <w:shd w:fill="auto" w:val="clear"/>
+          <w:lang w:val="pt-BR" w:eastAsia="zh-CN" w:bidi="hi-IN"/>
+        </w:rPr>
+      </w:pPr>
+      <w:r>
+        <w:rPr>
+          <w:b w:val="false"/>
+          <w:bCs w:val="false"/>
+          <w:color w:val="000000"/>
+          <w:sz w:val="24"/>
+          <w:szCs w:val="24"/>
+          <w:shd w:fill="auto" w:val="clear"/>
+          <w:lang w:val="pt-BR" w:eastAsia="zh-CN" w:bidi="hi-IN"/>
+        </w:rPr>
+        <w:t>Ator: Vendedor</w:t>
+      </w:r>
+    </w:p>
+    <w:p>
+      <w:pPr>
+        <w:pStyle w:val="Normal"/>
+        <w:spacing w:lineRule="auto" w:line="360"/>
+        <w:rPr>
+          <w:rFonts w:ascii="Arial" w:hAnsi="Arial"/>
+          <w:b w:val="false"/>
+          <w:bCs w:val="false"/>
+          <w:color w:val="auto"/>
+          <w:sz w:val="24"/>
+          <w:szCs w:val="24"/>
+          <w:highlight w:val="none"/>
+          <w:shd w:fill="auto" w:val="clear"/>
+          <w:lang w:val="pt-BR" w:eastAsia="zh-CN" w:bidi="hi-IN"/>
+        </w:rPr>
+      </w:pPr>
+      <w:r>
+        <w:rPr>
+          <w:b w:val="false"/>
+          <w:bCs w:val="false"/>
+          <w:color w:val="000000"/>
+          <w:sz w:val="24"/>
+          <w:szCs w:val="24"/>
+          <w:shd w:fill="auto" w:val="clear"/>
+          <w:lang w:val="pt-BR" w:eastAsia="zh-CN" w:bidi="hi-IN"/>
+        </w:rPr>
+        <w:t>Pre-Condicoes: Identificação do vendedor, Veiculo estar disponivel para Aluguel</w:t>
+      </w:r>
+    </w:p>
+    <w:p>
+      <w:pPr>
+        <w:pStyle w:val="Normal"/>
+        <w:spacing w:lineRule="auto" w:line="360"/>
+        <w:rPr>
+          <w:rFonts w:ascii="Arial" w:hAnsi="Arial"/>
+          <w:b w:val="false"/>
+          <w:bCs w:val="false"/>
+          <w:color w:val="auto"/>
+          <w:sz w:val="24"/>
+          <w:szCs w:val="24"/>
+          <w:highlight w:val="none"/>
+          <w:shd w:fill="auto" w:val="clear"/>
+          <w:lang w:val="pt-BR" w:eastAsia="zh-CN" w:bidi="hi-IN"/>
+        </w:rPr>
+      </w:pPr>
+      <w:r>
+        <w:rPr>
+          <w:b w:val="false"/>
+          <w:bCs w:val="false"/>
+          <w:color w:val="000000"/>
+          <w:sz w:val="24"/>
+          <w:szCs w:val="24"/>
+          <w:shd w:fill="auto" w:val="clear"/>
+          <w:lang w:val="pt-BR" w:eastAsia="zh-CN" w:bidi="hi-IN"/>
+        </w:rPr>
+        <w:t>Condicao de Entrada: Opção Alugar Veiculo selecionada</w:t>
+      </w:r>
+    </w:p>
+    <w:p>
+      <w:pPr>
+        <w:pStyle w:val="Normal"/>
+        <w:spacing w:lineRule="auto" w:line="360"/>
+        <w:rPr>
+          <w:rFonts w:ascii="Arial" w:hAnsi="Arial"/>
+          <w:b w:val="false"/>
+          <w:bCs w:val="false"/>
+          <w:color w:val="auto"/>
+          <w:sz w:val="24"/>
+          <w:szCs w:val="24"/>
+          <w:highlight w:val="none"/>
+          <w:shd w:fill="auto" w:val="clear"/>
+          <w:lang w:val="pt-BR" w:eastAsia="zh-CN" w:bidi="hi-IN"/>
+        </w:rPr>
+      </w:pPr>
+      <w:r>
+        <w:rPr>
+          <w:b w:val="false"/>
+          <w:bCs w:val="false"/>
+          <w:color w:val="000000"/>
+          <w:sz w:val="24"/>
+          <w:szCs w:val="24"/>
+          <w:shd w:fill="auto" w:val="clear"/>
+          <w:lang w:val="pt-BR" w:eastAsia="zh-CN" w:bidi="hi-IN"/>
+        </w:rPr>
+        <w:t>Fluxo Principal:</w:t>
+      </w:r>
+    </w:p>
+    <w:p>
+      <w:pPr>
+        <w:pStyle w:val="Normal"/>
+        <w:numPr>
+          <w:ilvl w:val="0"/>
+          <w:numId w:val="7"/>
+        </w:numPr>
+        <w:spacing w:lineRule="auto" w:line="360"/>
+        <w:rPr>
+          <w:rFonts w:ascii="Arial" w:hAnsi="Arial"/>
+          <w:b w:val="false"/>
+          <w:bCs w:val="false"/>
+          <w:color w:val="auto"/>
+          <w:sz w:val="24"/>
+          <w:szCs w:val="24"/>
+          <w:highlight w:val="none"/>
+          <w:shd w:fill="auto" w:val="clear"/>
+          <w:lang w:val="pt-BR" w:eastAsia="zh-CN" w:bidi="hi-IN"/>
+        </w:rPr>
+      </w:pPr>
+      <w:r>
+        <w:rPr>
+          <w:b w:val="false"/>
+          <w:bCs w:val="false"/>
+          <w:color w:val="000000"/>
+          <w:sz w:val="24"/>
+          <w:szCs w:val="24"/>
+          <w:shd w:fill="auto" w:val="clear"/>
+          <w:lang w:val="pt-BR" w:eastAsia="zh-CN" w:bidi="hi-IN"/>
+        </w:rPr>
+        <w:t>Vendedor verifica se o Cliente possui cadastro. [A1]</w:t>
+      </w:r>
+    </w:p>
+    <w:p>
+      <w:pPr>
+        <w:pStyle w:val="Normal"/>
+        <w:numPr>
+          <w:ilvl w:val="0"/>
+          <w:numId w:val="7"/>
+        </w:numPr>
+        <w:spacing w:lineRule="auto" w:line="360"/>
+        <w:rPr>
+          <w:rFonts w:ascii="Arial" w:hAnsi="Arial"/>
+          <w:b w:val="false"/>
+          <w:bCs w:val="false"/>
+          <w:color w:val="auto"/>
+          <w:sz w:val="24"/>
+          <w:szCs w:val="24"/>
+          <w:highlight w:val="none"/>
+          <w:shd w:fill="auto" w:val="clear"/>
+          <w:lang w:val="pt-BR" w:eastAsia="zh-CN" w:bidi="hi-IN"/>
+        </w:rPr>
+      </w:pPr>
+      <w:r>
+        <w:rPr>
+          <w:b w:val="false"/>
+          <w:bCs w:val="false"/>
+          <w:color w:val="000000"/>
+          <w:sz w:val="24"/>
+          <w:szCs w:val="24"/>
+          <w:shd w:fill="auto" w:val="clear"/>
+          <w:lang w:val="pt-BR" w:eastAsia="zh-CN" w:bidi="hi-IN"/>
+        </w:rPr>
+        <w:t>O Sistema valida CNH do Cliente.</w:t>
+      </w:r>
+    </w:p>
+    <w:p>
+      <w:pPr>
+        <w:pStyle w:val="Normal"/>
+        <w:numPr>
+          <w:ilvl w:val="0"/>
+          <w:numId w:val="7"/>
+        </w:numPr>
+        <w:spacing w:lineRule="auto" w:line="360"/>
+        <w:rPr>
+          <w:rFonts w:ascii="Arial" w:hAnsi="Arial"/>
+          <w:b w:val="false"/>
+          <w:bCs w:val="false"/>
+          <w:color w:val="auto"/>
+          <w:sz w:val="24"/>
+          <w:szCs w:val="24"/>
+          <w:highlight w:val="none"/>
+          <w:shd w:fill="auto" w:val="clear"/>
+          <w:lang w:val="pt-BR" w:eastAsia="zh-CN" w:bidi="hi-IN"/>
+        </w:rPr>
+      </w:pPr>
+      <w:r>
+        <w:rPr>
+          <w:b w:val="false"/>
+          <w:bCs w:val="false"/>
+          <w:color w:val="000000"/>
+          <w:sz w:val="24"/>
+          <w:szCs w:val="24"/>
+          <w:shd w:fill="auto" w:val="clear"/>
+          <w:lang w:val="pt-BR" w:eastAsia="zh-CN" w:bidi="hi-IN"/>
+        </w:rPr>
+        <w:t>O Sistema verifica se ja exitem reservas para o Veiculo escolhido. [A2]</w:t>
+      </w:r>
+    </w:p>
+    <w:p>
+      <w:pPr>
+        <w:pStyle w:val="Normal"/>
+        <w:numPr>
+          <w:ilvl w:val="0"/>
+          <w:numId w:val="7"/>
+        </w:numPr>
+        <w:spacing w:lineRule="auto" w:line="360"/>
+        <w:rPr>
+          <w:rFonts w:ascii="Arial" w:hAnsi="Arial"/>
+          <w:b w:val="false"/>
+          <w:bCs w:val="false"/>
+          <w:color w:val="auto"/>
+          <w:sz w:val="24"/>
+          <w:szCs w:val="24"/>
+          <w:highlight w:val="none"/>
+          <w:shd w:fill="auto" w:val="clear"/>
+          <w:lang w:val="pt-BR" w:eastAsia="zh-CN" w:bidi="hi-IN"/>
+        </w:rPr>
+      </w:pPr>
+      <w:r>
+        <w:rPr>
+          <w:b w:val="false"/>
+          <w:bCs w:val="false"/>
+          <w:color w:val="000000"/>
+          <w:sz w:val="24"/>
+          <w:szCs w:val="24"/>
+          <w:shd w:fill="auto" w:val="clear"/>
+          <w:lang w:val="pt-BR" w:eastAsia="zh-CN" w:bidi="hi-IN"/>
+        </w:rPr>
+        <w:t>O Sistema verifica se o Veiculo ja esta em uso. [A2]</w:t>
+      </w:r>
+    </w:p>
+    <w:p>
+      <w:pPr>
+        <w:pStyle w:val="Normal"/>
+        <w:numPr>
+          <w:ilvl w:val="0"/>
+          <w:numId w:val="7"/>
+        </w:numPr>
+        <w:spacing w:lineRule="auto" w:line="360"/>
+        <w:rPr>
+          <w:rFonts w:ascii="Arial" w:hAnsi="Arial"/>
+          <w:b w:val="false"/>
+          <w:bCs w:val="false"/>
+          <w:color w:val="auto"/>
+          <w:sz w:val="24"/>
+          <w:szCs w:val="24"/>
+          <w:highlight w:val="none"/>
+          <w:shd w:fill="auto" w:val="clear"/>
+          <w:lang w:val="pt-BR" w:eastAsia="zh-CN" w:bidi="hi-IN"/>
+        </w:rPr>
+      </w:pPr>
+      <w:r>
+        <w:rPr>
+          <w:b w:val="false"/>
+          <w:bCs w:val="false"/>
+          <w:color w:val="000000"/>
+          <w:sz w:val="24"/>
+          <w:szCs w:val="24"/>
+          <w:shd w:fill="auto" w:val="clear"/>
+          <w:lang w:val="pt-BR" w:eastAsia="zh-CN" w:bidi="hi-IN"/>
+        </w:rPr>
+        <w:t>O Sistema solicita o Pagamento do Aluguel. [A3]</w:t>
+      </w:r>
+    </w:p>
+    <w:p>
+      <w:pPr>
+        <w:pStyle w:val="Normal"/>
+        <w:numPr>
+          <w:ilvl w:val="0"/>
+          <w:numId w:val="7"/>
+        </w:numPr>
+        <w:spacing w:lineRule="auto" w:line="360"/>
+        <w:rPr>
+          <w:rFonts w:ascii="Arial" w:hAnsi="Arial"/>
+          <w:b w:val="false"/>
+          <w:bCs w:val="false"/>
+          <w:color w:val="auto"/>
+          <w:sz w:val="24"/>
+          <w:szCs w:val="24"/>
+          <w:highlight w:val="none"/>
+          <w:shd w:fill="auto" w:val="clear"/>
+          <w:lang w:val="pt-BR" w:eastAsia="zh-CN" w:bidi="hi-IN"/>
+        </w:rPr>
+      </w:pPr>
+      <w:r>
+        <w:rPr>
+          <w:b w:val="false"/>
+          <w:bCs w:val="false"/>
+          <w:color w:val="000000"/>
+          <w:sz w:val="24"/>
+          <w:szCs w:val="24"/>
+          <w:shd w:fill="auto" w:val="clear"/>
+          <w:lang w:val="pt-BR" w:eastAsia="zh-CN" w:bidi="hi-IN"/>
+        </w:rPr>
+        <w:t>O Sistema registra o aluguel no nome do Cliente, marca o Veiculo como indisponivel e Gera um Contrato.</w:t>
+      </w:r>
+    </w:p>
+    <w:p>
+      <w:pPr>
+        <w:pStyle w:val="Normal"/>
+        <w:numPr>
+          <w:ilvl w:val="0"/>
+          <w:numId w:val="7"/>
+        </w:numPr>
+        <w:spacing w:lineRule="auto" w:line="360"/>
+        <w:rPr>
+          <w:rFonts w:ascii="Arial" w:hAnsi="Arial"/>
+          <w:b w:val="false"/>
+          <w:bCs w:val="false"/>
+          <w:color w:val="auto"/>
+          <w:sz w:val="24"/>
+          <w:szCs w:val="24"/>
+          <w:highlight w:val="none"/>
+          <w:shd w:fill="auto" w:val="clear"/>
+          <w:lang w:val="pt-BR" w:eastAsia="zh-CN" w:bidi="hi-IN"/>
+        </w:rPr>
+      </w:pPr>
+      <w:r>
+        <w:rPr>
+          <w:b w:val="false"/>
+          <w:bCs w:val="false"/>
+          <w:color w:val="000000"/>
+          <w:sz w:val="24"/>
+          <w:szCs w:val="24"/>
+          <w:shd w:fill="auto" w:val="clear"/>
+          <w:lang w:val="pt-BR" w:eastAsia="zh-CN" w:bidi="hi-IN"/>
+        </w:rPr>
+        <w:t>Fim do caso de uso.</w:t>
+      </w:r>
+    </w:p>
+    <w:p>
+      <w:pPr>
+        <w:pStyle w:val="Normal"/>
+        <w:spacing w:lineRule="auto" w:line="360"/>
+        <w:rPr>
+          <w:rFonts w:ascii="Arial" w:hAnsi="Arial"/>
+          <w:b w:val="false"/>
+          <w:bCs w:val="false"/>
+          <w:color w:val="auto"/>
+          <w:sz w:val="24"/>
+          <w:szCs w:val="24"/>
+          <w:highlight w:val="none"/>
+          <w:shd w:fill="auto" w:val="clear"/>
+          <w:lang w:val="pt-BR" w:eastAsia="zh-CN" w:bidi="hi-IN"/>
+        </w:rPr>
+      </w:pPr>
+      <w:r>
+        <w:rPr>
+          <w:b w:val="false"/>
+          <w:bCs w:val="false"/>
+          <w:color w:val="000000"/>
+          <w:sz w:val="24"/>
+          <w:szCs w:val="24"/>
+          <w:shd w:fill="auto" w:val="clear"/>
+          <w:lang w:val="pt-BR" w:eastAsia="zh-CN" w:bidi="hi-IN"/>
+        </w:rPr>
+        <w:t>Fluxo Alternativo</w:t>
+      </w:r>
+    </w:p>
+    <w:p>
+      <w:pPr>
+        <w:pStyle w:val="Normal"/>
+        <w:spacing w:lineRule="auto" w:line="360"/>
+        <w:rPr>
+          <w:rFonts w:ascii="Arial" w:hAnsi="Arial"/>
+          <w:b w:val="false"/>
+          <w:bCs w:val="false"/>
+          <w:color w:val="auto"/>
+          <w:sz w:val="24"/>
+          <w:szCs w:val="24"/>
+          <w:highlight w:val="none"/>
+          <w:shd w:fill="auto" w:val="clear"/>
+          <w:lang w:val="pt-BR" w:eastAsia="zh-CN" w:bidi="hi-IN"/>
+        </w:rPr>
+      </w:pPr>
+      <w:r>
+        <w:rPr>
+          <w:b w:val="false"/>
+          <w:bCs w:val="false"/>
+          <w:color w:val="000000"/>
+          <w:sz w:val="24"/>
+          <w:szCs w:val="24"/>
+          <w:shd w:fill="auto" w:val="clear"/>
+          <w:lang w:val="pt-BR" w:eastAsia="zh-CN" w:bidi="hi-IN"/>
+        </w:rPr>
+        <w:t>A1: Cliente não possui cadastro:</w:t>
+      </w:r>
+    </w:p>
+    <w:p>
+      <w:pPr>
+        <w:pStyle w:val="Normal"/>
+        <w:numPr>
+          <w:ilvl w:val="0"/>
+          <w:numId w:val="6"/>
+        </w:numPr>
+        <w:spacing w:lineRule="auto" w:line="360"/>
+        <w:rPr>
+          <w:rFonts w:ascii="Arial" w:hAnsi="Arial"/>
+          <w:b w:val="false"/>
+          <w:bCs w:val="false"/>
+          <w:color w:val="auto"/>
+          <w:sz w:val="24"/>
+          <w:szCs w:val="24"/>
+          <w:highlight w:val="none"/>
+          <w:shd w:fill="auto" w:val="clear"/>
+          <w:lang w:val="pt-BR" w:eastAsia="zh-CN" w:bidi="hi-IN"/>
+        </w:rPr>
+      </w:pPr>
+      <w:r>
+        <w:rPr>
+          <w:b w:val="false"/>
+          <w:bCs w:val="false"/>
+          <w:color w:val="000000"/>
+          <w:sz w:val="24"/>
+          <w:szCs w:val="24"/>
+          <w:shd w:fill="auto" w:val="clear"/>
+          <w:lang w:val="pt-BR" w:eastAsia="zh-CN" w:bidi="hi-IN"/>
+        </w:rPr>
+        <w:t>Vendedor faz o cadastro do cliente.</w:t>
+      </w:r>
+    </w:p>
+    <w:p>
+      <w:pPr>
+        <w:pStyle w:val="Normal"/>
+        <w:numPr>
+          <w:ilvl w:val="0"/>
+          <w:numId w:val="6"/>
+        </w:numPr>
+        <w:spacing w:lineRule="auto" w:line="360"/>
+        <w:rPr>
+          <w:rFonts w:ascii="Arial" w:hAnsi="Arial"/>
+          <w:b w:val="false"/>
+          <w:bCs w:val="false"/>
+          <w:color w:val="auto"/>
+          <w:sz w:val="24"/>
+          <w:szCs w:val="24"/>
+          <w:highlight w:val="none"/>
+          <w:shd w:fill="auto" w:val="clear"/>
+          <w:lang w:val="pt-BR" w:eastAsia="zh-CN" w:bidi="hi-IN"/>
+        </w:rPr>
+      </w:pPr>
+      <w:r>
+        <w:rPr>
+          <w:b w:val="false"/>
+          <w:bCs w:val="false"/>
+          <w:color w:val="000000"/>
+          <w:sz w:val="24"/>
+          <w:szCs w:val="24"/>
+          <w:shd w:fill="auto" w:val="clear"/>
+          <w:lang w:val="pt-BR" w:eastAsia="zh-CN" w:bidi="hi-IN"/>
+        </w:rPr>
+        <w:t>Retorna ao passo (1).</w:t>
+      </w:r>
+    </w:p>
+    <w:p>
+      <w:pPr>
+        <w:pStyle w:val="Normal"/>
+        <w:spacing w:lineRule="auto" w:line="360"/>
+        <w:rPr>
+          <w:rFonts w:ascii="Arial" w:hAnsi="Arial"/>
+          <w:b w:val="false"/>
+          <w:bCs w:val="false"/>
+          <w:color w:val="auto"/>
+          <w:sz w:val="24"/>
+          <w:szCs w:val="24"/>
+          <w:highlight w:val="none"/>
+          <w:shd w:fill="auto" w:val="clear"/>
+          <w:lang w:val="pt-BR" w:eastAsia="zh-CN" w:bidi="hi-IN"/>
+        </w:rPr>
+      </w:pPr>
+      <w:r>
+        <w:rPr>
+          <w:b w:val="false"/>
+          <w:bCs w:val="false"/>
+          <w:color w:val="000000"/>
+          <w:sz w:val="24"/>
+          <w:szCs w:val="24"/>
+          <w:shd w:fill="auto" w:val="clear"/>
+          <w:lang w:val="pt-BR" w:eastAsia="zh-CN" w:bidi="hi-IN"/>
+        </w:rPr>
+        <w:t>A2: Veiculo Indisponivel:</w:t>
+      </w:r>
+    </w:p>
+    <w:p>
+      <w:pPr>
+        <w:pStyle w:val="Normal"/>
+        <w:numPr>
+          <w:ilvl w:val="0"/>
+          <w:numId w:val="5"/>
+        </w:numPr>
+        <w:spacing w:lineRule="auto" w:line="360"/>
+        <w:rPr>
+          <w:rFonts w:ascii="Arial" w:hAnsi="Arial"/>
+          <w:b w:val="false"/>
+          <w:bCs w:val="false"/>
+          <w:color w:val="auto"/>
+          <w:sz w:val="24"/>
+          <w:szCs w:val="24"/>
+          <w:highlight w:val="none"/>
+          <w:shd w:fill="auto" w:val="clear"/>
+          <w:lang w:val="pt-BR" w:eastAsia="zh-CN" w:bidi="hi-IN"/>
+        </w:rPr>
+      </w:pPr>
+      <w:r>
+        <w:rPr>
+          <w:b w:val="false"/>
+          <w:bCs w:val="false"/>
+          <w:color w:val="000000"/>
+          <w:sz w:val="24"/>
+          <w:szCs w:val="24"/>
+          <w:shd w:fill="auto" w:val="clear"/>
+          <w:lang w:val="pt-BR" w:eastAsia="zh-CN" w:bidi="hi-IN"/>
+        </w:rPr>
+        <w:t>Sistema emite mensagem para o vendedor.</w:t>
+      </w:r>
+    </w:p>
+    <w:p>
+      <w:pPr>
+        <w:pStyle w:val="Normal"/>
+        <w:numPr>
+          <w:ilvl w:val="0"/>
+          <w:numId w:val="5"/>
+        </w:numPr>
+        <w:spacing w:lineRule="auto" w:line="360"/>
+        <w:rPr>
+          <w:rFonts w:ascii="Arial" w:hAnsi="Arial"/>
+          <w:b w:val="false"/>
+          <w:bCs w:val="false"/>
+          <w:color w:val="auto"/>
+          <w:sz w:val="24"/>
+          <w:szCs w:val="24"/>
+          <w:highlight w:val="none"/>
+          <w:shd w:fill="auto" w:val="clear"/>
+          <w:lang w:val="pt-BR" w:eastAsia="zh-CN" w:bidi="hi-IN"/>
+        </w:rPr>
+      </w:pPr>
+      <w:r>
+        <w:rPr>
+          <w:b w:val="false"/>
+          <w:bCs w:val="false"/>
+          <w:color w:val="000000"/>
+          <w:sz w:val="24"/>
+          <w:szCs w:val="24"/>
+          <w:shd w:fill="auto" w:val="clear"/>
+          <w:lang w:val="pt-BR" w:eastAsia="zh-CN" w:bidi="hi-IN"/>
+        </w:rPr>
+        <w:t>Cliente escolhe outro Veiculo.</w:t>
+      </w:r>
+    </w:p>
+    <w:p>
+      <w:pPr>
+        <w:pStyle w:val="Normal"/>
+        <w:numPr>
+          <w:ilvl w:val="0"/>
+          <w:numId w:val="5"/>
+        </w:numPr>
+        <w:spacing w:lineRule="auto" w:line="360"/>
+        <w:rPr>
+          <w:rFonts w:ascii="Arial" w:hAnsi="Arial"/>
+          <w:b w:val="false"/>
+          <w:bCs w:val="false"/>
+          <w:color w:val="auto"/>
+          <w:sz w:val="24"/>
+          <w:szCs w:val="24"/>
+          <w:highlight w:val="none"/>
+          <w:shd w:fill="auto" w:val="clear"/>
+          <w:lang w:val="pt-BR" w:eastAsia="zh-CN" w:bidi="hi-IN"/>
+        </w:rPr>
+      </w:pPr>
+      <w:r>
+        <w:rPr>
+          <w:b w:val="false"/>
+          <w:bCs w:val="false"/>
+          <w:color w:val="000000"/>
+          <w:sz w:val="24"/>
+          <w:szCs w:val="24"/>
+          <w:shd w:fill="auto" w:val="clear"/>
+          <w:lang w:val="pt-BR" w:eastAsia="zh-CN" w:bidi="hi-IN"/>
+        </w:rPr>
+        <w:t>Retorna ao passo (3).</w:t>
+      </w:r>
+    </w:p>
+    <w:p>
+      <w:pPr>
+        <w:pStyle w:val="Normal"/>
+        <w:spacing w:lineRule="auto" w:line="360"/>
+        <w:rPr>
+          <w:rFonts w:ascii="Arial" w:hAnsi="Arial"/>
+          <w:b w:val="false"/>
+          <w:bCs w:val="false"/>
+          <w:color w:val="auto"/>
+          <w:sz w:val="24"/>
+          <w:szCs w:val="24"/>
+          <w:highlight w:val="none"/>
+          <w:shd w:fill="auto" w:val="clear"/>
+          <w:lang w:val="pt-BR" w:eastAsia="zh-CN" w:bidi="hi-IN"/>
+        </w:rPr>
+      </w:pPr>
+      <w:r>
+        <w:rPr>
+          <w:b w:val="false"/>
+          <w:bCs w:val="false"/>
+          <w:color w:val="000000"/>
+          <w:sz w:val="24"/>
+          <w:szCs w:val="24"/>
+          <w:shd w:fill="auto" w:val="clear"/>
+          <w:lang w:val="pt-BR" w:eastAsia="zh-CN" w:bidi="hi-IN"/>
+        </w:rPr>
+        <w:t>A3: Erro no pagamento:</w:t>
+      </w:r>
+    </w:p>
+    <w:p>
+      <w:pPr>
+        <w:pStyle w:val="Normal"/>
+        <w:numPr>
+          <w:ilvl w:val="0"/>
+          <w:numId w:val="4"/>
+        </w:numPr>
+        <w:spacing w:lineRule="auto" w:line="360"/>
+        <w:rPr>
+          <w:rFonts w:ascii="Arial" w:hAnsi="Arial"/>
+          <w:b w:val="false"/>
+          <w:bCs w:val="false"/>
+          <w:color w:val="auto"/>
+          <w:sz w:val="24"/>
+          <w:szCs w:val="24"/>
+          <w:highlight w:val="none"/>
+          <w:shd w:fill="auto" w:val="clear"/>
+          <w:lang w:val="pt-BR" w:eastAsia="zh-CN" w:bidi="hi-IN"/>
+        </w:rPr>
+      </w:pPr>
+      <w:r>
+        <w:rPr>
+          <w:b w:val="false"/>
+          <w:bCs w:val="false"/>
+          <w:color w:val="000000"/>
+          <w:sz w:val="24"/>
+          <w:szCs w:val="24"/>
+          <w:shd w:fill="auto" w:val="clear"/>
+          <w:lang w:val="pt-BR" w:eastAsia="zh-CN" w:bidi="hi-IN"/>
+        </w:rPr>
+        <w:t>Sistema emite mensagem de erro clara.</w:t>
+      </w:r>
+    </w:p>
+    <w:p>
+      <w:pPr>
+        <w:pStyle w:val="Normal"/>
+        <w:numPr>
+          <w:ilvl w:val="0"/>
+          <w:numId w:val="4"/>
+        </w:numPr>
+        <w:spacing w:lineRule="auto" w:line="360"/>
+        <w:rPr>
+          <w:rFonts w:ascii="Arial" w:hAnsi="Arial"/>
+          <w:b w:val="false"/>
+          <w:bCs w:val="false"/>
+          <w:color w:val="auto"/>
+          <w:sz w:val="24"/>
+          <w:szCs w:val="24"/>
+          <w:highlight w:val="none"/>
+          <w:shd w:fill="auto" w:val="clear"/>
+          <w:lang w:val="pt-BR" w:eastAsia="zh-CN" w:bidi="hi-IN"/>
+        </w:rPr>
+      </w:pPr>
+      <w:r>
+        <w:rPr>
+          <w:b w:val="false"/>
+          <w:bCs w:val="false"/>
+          <w:color w:val="000000"/>
+          <w:sz w:val="24"/>
+          <w:szCs w:val="24"/>
+          <w:shd w:fill="auto" w:val="clear"/>
+          <w:lang w:val="pt-BR" w:eastAsia="zh-CN" w:bidi="hi-IN"/>
+        </w:rPr>
+        <w:t>Retorna ao passo (5).</w:t>
+      </w:r>
+    </w:p>
+    <w:p>
+      <w:pPr>
+        <w:pStyle w:val="Normal"/>
+        <w:spacing w:lineRule="auto" w:line="360"/>
+        <w:rPr>
+          <w:rFonts w:ascii="Arial" w:hAnsi="Arial"/>
+          <w:b w:val="false"/>
+          <w:bCs w:val="false"/>
+          <w:color w:val="auto"/>
+          <w:sz w:val="24"/>
+          <w:szCs w:val="24"/>
+          <w:highlight w:val="none"/>
+          <w:shd w:fill="auto" w:val="clear"/>
+          <w:lang w:val="pt-BR" w:eastAsia="zh-CN" w:bidi="hi-IN"/>
+        </w:rPr>
+      </w:pPr>
+      <w:r>
+        <w:rPr>
+          <w:b w:val="false"/>
+          <w:bCs w:val="false"/>
+          <w:color w:val="000000"/>
+          <w:sz w:val="24"/>
+          <w:szCs w:val="24"/>
+          <w:shd w:fill="auto" w:val="clear"/>
+          <w:lang w:val="pt-BR" w:eastAsia="zh-CN" w:bidi="hi-IN"/>
+        </w:rPr>
+        <w:t>A4: Cliente recusa a realizar o pagamento:</w:t>
+      </w:r>
+    </w:p>
+    <w:p>
+      <w:pPr>
+        <w:pStyle w:val="Normal"/>
+        <w:numPr>
+          <w:ilvl w:val="0"/>
+          <w:numId w:val="3"/>
+        </w:numPr>
+        <w:spacing w:lineRule="auto" w:line="360"/>
+        <w:rPr>
+          <w:rFonts w:ascii="Arial" w:hAnsi="Arial"/>
+          <w:b w:val="false"/>
+          <w:bCs w:val="false"/>
+          <w:color w:val="auto"/>
+          <w:sz w:val="24"/>
+          <w:szCs w:val="24"/>
+          <w:highlight w:val="none"/>
+          <w:shd w:fill="auto" w:val="clear"/>
+          <w:lang w:val="pt-BR" w:eastAsia="zh-CN" w:bidi="hi-IN"/>
+        </w:rPr>
+      </w:pPr>
+      <w:r>
+        <w:rPr>
+          <w:b w:val="false"/>
+          <w:bCs w:val="false"/>
+          <w:color w:val="000000"/>
+          <w:sz w:val="24"/>
+          <w:szCs w:val="24"/>
+          <w:shd w:fill="auto" w:val="clear"/>
+          <w:lang w:val="pt-BR" w:eastAsia="zh-CN" w:bidi="hi-IN"/>
+        </w:rPr>
+        <w:t>Vendedor cancela o processo de Aluguel.</w:t>
+      </w:r>
+    </w:p>
+    <w:p>
+      <w:pPr>
+        <w:pStyle w:val="Normal"/>
+        <w:numPr>
+          <w:ilvl w:val="0"/>
+          <w:numId w:val="3"/>
+        </w:numPr>
+        <w:spacing w:lineRule="auto" w:line="360"/>
+        <w:rPr>
+          <w:rFonts w:ascii="Arial" w:hAnsi="Arial"/>
+          <w:b w:val="false"/>
+          <w:bCs w:val="false"/>
+          <w:color w:val="auto"/>
+          <w:sz w:val="24"/>
+          <w:szCs w:val="24"/>
+          <w:highlight w:val="none"/>
+          <w:shd w:fill="auto" w:val="clear"/>
+          <w:lang w:val="pt-BR" w:eastAsia="zh-CN" w:bidi="hi-IN"/>
+        </w:rPr>
+      </w:pPr>
+      <w:r>
+        <w:rPr>
+          <w:b w:val="false"/>
+          <w:bCs w:val="false"/>
+          <w:color w:val="000000"/>
+          <w:sz w:val="24"/>
+          <w:szCs w:val="24"/>
+          <w:shd w:fill="auto" w:val="clear"/>
+          <w:lang w:val="pt-BR" w:eastAsia="zh-CN" w:bidi="hi-IN"/>
+        </w:rPr>
+        <w:t>Fim do caso de uso.</w:t>
+      </w:r>
+    </w:p>
+    <w:p>
+      <w:pPr>
+        <w:pStyle w:val="Normal"/>
+        <w:spacing w:lineRule="auto" w:line="360"/>
+        <w:rPr>
+          <w:rFonts w:ascii="Arial" w:hAnsi="Arial"/>
+          <w:b w:val="false"/>
+          <w:bCs w:val="false"/>
+          <w:color w:val="auto"/>
+          <w:sz w:val="24"/>
+          <w:szCs w:val="24"/>
+          <w:highlight w:val="none"/>
+          <w:shd w:fill="auto" w:val="clear"/>
+          <w:lang w:val="pt-BR" w:eastAsia="zh-CN" w:bidi="hi-IN"/>
+        </w:rPr>
+      </w:pPr>
+      <w:r>
+        <w:rPr>
+          <w:b w:val="false"/>
+          <w:bCs w:val="false"/>
+          <w:color w:val="000000"/>
+          <w:sz w:val="24"/>
+          <w:szCs w:val="24"/>
+          <w:shd w:fill="auto" w:val="clear"/>
+          <w:lang w:val="pt-BR" w:eastAsia="zh-CN" w:bidi="hi-IN"/>
+        </w:rPr>
+      </w:r>
+    </w:p>
+    <w:p>
+      <w:pPr>
+        <w:pStyle w:val="Normal"/>
+        <w:spacing w:lineRule="auto" w:line="360"/>
+        <w:rPr>
+          <w:rFonts w:ascii="Arial" w:hAnsi="Arial"/>
+          <w:b w:val="false"/>
+          <w:bCs w:val="false"/>
+          <w:color w:val="auto"/>
+          <w:sz w:val="24"/>
+          <w:szCs w:val="24"/>
+          <w:highlight w:val="none"/>
+          <w:shd w:fill="auto" w:val="clear"/>
+          <w:lang w:val="pt-BR" w:eastAsia="zh-CN" w:bidi="hi-IN"/>
+        </w:rPr>
+      </w:pPr>
+      <w:r>
+        <w:rPr>
+          <w:b w:val="false"/>
+          <w:bCs w:val="false"/>
+          <w:color w:val="000000"/>
+          <w:sz w:val="24"/>
+          <w:szCs w:val="24"/>
+          <w:shd w:fill="auto" w:val="clear"/>
+          <w:lang w:val="pt-BR" w:eastAsia="zh-CN" w:bidi="hi-IN"/>
+        </w:rPr>
+      </w:r>
+    </w:p>
+    <w:p>
+      <w:pPr>
+        <w:pStyle w:val="Normal"/>
+        <w:spacing w:lineRule="auto" w:line="360"/>
+        <w:rPr>
+          <w:rFonts w:ascii="Arial" w:hAnsi="Arial"/>
+          <w:b w:val="false"/>
+          <w:bCs w:val="false"/>
+          <w:color w:val="auto"/>
+          <w:sz w:val="24"/>
+          <w:szCs w:val="24"/>
+          <w:highlight w:val="none"/>
+          <w:shd w:fill="auto" w:val="clear"/>
+          <w:lang w:val="pt-BR" w:eastAsia="zh-CN" w:bidi="hi-IN"/>
+        </w:rPr>
+      </w:pPr>
+      <w:r>
+        <w:rPr>
+          <w:b w:val="false"/>
+          <w:bCs w:val="false"/>
+          <w:color w:val="000000"/>
+          <w:sz w:val="24"/>
+          <w:szCs w:val="24"/>
+          <w:shd w:fill="auto" w:val="clear"/>
+          <w:lang w:val="pt-BR" w:eastAsia="zh-CN" w:bidi="hi-IN"/>
+        </w:rPr>
+      </w:r>
+    </w:p>
+    <w:p>
+      <w:pPr>
+        <w:pStyle w:val="Normal"/>
+        <w:spacing w:lineRule="auto" w:line="360"/>
+        <w:rPr>
+          <w:rFonts w:ascii="Arial" w:hAnsi="Arial"/>
+          <w:b/>
+          <w:bCs/>
+          <w:color w:val="auto"/>
+          <w:sz w:val="24"/>
+          <w:szCs w:val="24"/>
+          <w:highlight w:val="none"/>
+          <w:shd w:fill="auto" w:val="clear"/>
+          <w:lang w:val="pt-BR" w:eastAsia="zh-CN" w:bidi="hi-IN"/>
+        </w:rPr>
+      </w:pPr>
+      <w:r>
+        <w:rPr>
+          <w:b/>
+          <w:bCs/>
+          <w:color w:val="000000"/>
+          <w:sz w:val="24"/>
+          <w:szCs w:val="24"/>
+          <w:shd w:fill="auto" w:val="clear"/>
+          <w:lang w:val="pt-BR" w:eastAsia="zh-CN" w:bidi="hi-IN"/>
+        </w:rPr>
+        <w:t>Devolver Veiculo</w:t>
+      </w:r>
+    </w:p>
+    <w:p>
+      <w:pPr>
+        <w:pStyle w:val="Normal"/>
+        <w:spacing w:lineRule="auto" w:line="360"/>
+        <w:rPr>
+          <w:rFonts w:ascii="Arial" w:hAnsi="Arial"/>
+          <w:b w:val="false"/>
+          <w:bCs w:val="false"/>
+          <w:color w:val="auto"/>
+          <w:sz w:val="24"/>
+          <w:szCs w:val="24"/>
+          <w:highlight w:val="none"/>
+          <w:shd w:fill="auto" w:val="clear"/>
+          <w:lang w:val="pt-BR" w:eastAsia="zh-CN" w:bidi="hi-IN"/>
+        </w:rPr>
+      </w:pPr>
+      <w:r>
+        <w:rPr>
+          <w:b w:val="false"/>
+          <w:bCs w:val="false"/>
+          <w:color w:val="000000"/>
+          <w:sz w:val="24"/>
+          <w:szCs w:val="24"/>
+          <w:shd w:fill="auto" w:val="clear"/>
+          <w:lang w:val="pt-BR" w:eastAsia="zh-CN" w:bidi="hi-IN"/>
+        </w:rPr>
+        <w:t>Objetivo: Possibilita o Cliente a Devolver o Veiculo.</w:t>
+      </w:r>
+    </w:p>
+    <w:p>
+      <w:pPr>
+        <w:pStyle w:val="Normal"/>
+        <w:spacing w:lineRule="auto" w:line="360"/>
+        <w:rPr>
+          <w:rFonts w:ascii="Arial" w:hAnsi="Arial"/>
+          <w:b w:val="false"/>
+          <w:bCs w:val="false"/>
+          <w:color w:val="auto"/>
+          <w:sz w:val="24"/>
+          <w:szCs w:val="24"/>
+          <w:highlight w:val="none"/>
+          <w:shd w:fill="auto" w:val="clear"/>
+          <w:lang w:val="pt-BR" w:eastAsia="zh-CN" w:bidi="hi-IN"/>
+        </w:rPr>
+      </w:pPr>
+      <w:r>
+        <w:rPr>
+          <w:b w:val="false"/>
+          <w:bCs w:val="false"/>
+          <w:color w:val="000000"/>
+          <w:sz w:val="24"/>
+          <w:szCs w:val="24"/>
+          <w:shd w:fill="auto" w:val="clear"/>
+          <w:lang w:val="pt-BR" w:eastAsia="zh-CN" w:bidi="hi-IN"/>
+        </w:rPr>
+        <w:t>Pre-Condicoes: Identificação do vendedor, indentificação do Cliente e Cliente com o Veiculo.</w:t>
+      </w:r>
+    </w:p>
+    <w:p>
+      <w:pPr>
+        <w:pStyle w:val="Normal"/>
+        <w:spacing w:lineRule="auto" w:line="360"/>
+        <w:rPr>
+          <w:rFonts w:ascii="Arial" w:hAnsi="Arial"/>
+          <w:b w:val="false"/>
+          <w:bCs w:val="false"/>
+          <w:color w:val="auto"/>
+          <w:sz w:val="24"/>
+          <w:szCs w:val="24"/>
+          <w:highlight w:val="none"/>
+          <w:shd w:fill="auto" w:val="clear"/>
+          <w:lang w:val="pt-BR" w:eastAsia="zh-CN" w:bidi="hi-IN"/>
+        </w:rPr>
+      </w:pPr>
+      <w:r>
+        <w:rPr>
+          <w:b w:val="false"/>
+          <w:bCs w:val="false"/>
+          <w:color w:val="000000"/>
+          <w:sz w:val="24"/>
+          <w:szCs w:val="24"/>
+          <w:shd w:fill="auto" w:val="clear"/>
+          <w:lang w:val="pt-BR" w:eastAsia="zh-CN" w:bidi="hi-IN"/>
+        </w:rPr>
+        <w:t>Condicao de Entrada: Opção Devolução de Veiculo selecionada</w:t>
+      </w:r>
+    </w:p>
+    <w:p>
+      <w:pPr>
+        <w:pStyle w:val="Normal"/>
+        <w:spacing w:lineRule="auto" w:line="360"/>
+        <w:rPr>
+          <w:rFonts w:ascii="Arial" w:hAnsi="Arial"/>
+          <w:b w:val="false"/>
+          <w:bCs w:val="false"/>
+          <w:color w:val="auto"/>
+          <w:sz w:val="24"/>
+          <w:szCs w:val="24"/>
+          <w:highlight w:val="none"/>
+          <w:shd w:fill="auto" w:val="clear"/>
+          <w:lang w:val="pt-BR" w:eastAsia="zh-CN" w:bidi="hi-IN"/>
+        </w:rPr>
+      </w:pPr>
+      <w:r>
+        <w:rPr>
+          <w:b w:val="false"/>
+          <w:bCs w:val="false"/>
+          <w:color w:val="000000"/>
+          <w:sz w:val="24"/>
+          <w:szCs w:val="24"/>
+          <w:shd w:fill="auto" w:val="clear"/>
+          <w:lang w:val="pt-BR" w:eastAsia="zh-CN" w:bidi="hi-IN"/>
+        </w:rPr>
+        <w:t>Fluxo Principal:</w:t>
+      </w:r>
+    </w:p>
+    <w:p>
+      <w:pPr>
+        <w:pStyle w:val="Normal"/>
+        <w:numPr>
+          <w:ilvl w:val="0"/>
+          <w:numId w:val="2"/>
+        </w:numPr>
+        <w:spacing w:lineRule="auto" w:line="360"/>
+        <w:rPr>
+          <w:rFonts w:ascii="Arial" w:hAnsi="Arial"/>
+          <w:b w:val="false"/>
+          <w:bCs w:val="false"/>
+          <w:color w:val="auto"/>
+          <w:sz w:val="24"/>
+          <w:szCs w:val="24"/>
+          <w:highlight w:val="none"/>
+          <w:shd w:fill="auto" w:val="clear"/>
+          <w:lang w:val="pt-BR" w:eastAsia="zh-CN" w:bidi="hi-IN"/>
+        </w:rPr>
+      </w:pPr>
+      <w:r>
+        <w:rPr>
+          <w:b w:val="false"/>
+          <w:bCs w:val="false"/>
+          <w:color w:val="000000"/>
+          <w:sz w:val="24"/>
+          <w:szCs w:val="24"/>
+          <w:shd w:fill="auto" w:val="clear"/>
+          <w:lang w:val="pt-BR" w:eastAsia="zh-CN" w:bidi="hi-IN"/>
+        </w:rPr>
+        <w:t>Vendedor entra com Cadastro do Cliente.</w:t>
+      </w:r>
+    </w:p>
+    <w:p>
+      <w:pPr>
+        <w:pStyle w:val="Normal"/>
+        <w:numPr>
+          <w:ilvl w:val="0"/>
+          <w:numId w:val="2"/>
+        </w:numPr>
+        <w:spacing w:lineRule="auto" w:line="360"/>
+        <w:rPr>
+          <w:rFonts w:ascii="Arial" w:hAnsi="Arial"/>
+          <w:b w:val="false"/>
+          <w:bCs w:val="false"/>
+          <w:color w:val="auto"/>
+          <w:sz w:val="24"/>
+          <w:szCs w:val="24"/>
+          <w:highlight w:val="none"/>
+          <w:shd w:fill="auto" w:val="clear"/>
+          <w:lang w:val="pt-BR" w:eastAsia="zh-CN" w:bidi="hi-IN"/>
+        </w:rPr>
+      </w:pPr>
+      <w:r>
+        <w:rPr>
+          <w:b w:val="false"/>
+          <w:bCs w:val="false"/>
+          <w:color w:val="000000"/>
+          <w:sz w:val="24"/>
+          <w:szCs w:val="24"/>
+          <w:shd w:fill="auto" w:val="clear"/>
+          <w:lang w:val="pt-BR" w:eastAsia="zh-CN" w:bidi="hi-IN"/>
+        </w:rPr>
+        <w:t>Sistema exibe registro de Aluguel do Cliente.</w:t>
+      </w:r>
+    </w:p>
+    <w:p>
+      <w:pPr>
+        <w:pStyle w:val="Normal"/>
+        <w:numPr>
+          <w:ilvl w:val="0"/>
+          <w:numId w:val="2"/>
+        </w:numPr>
+        <w:spacing w:lineRule="auto" w:line="360"/>
+        <w:rPr>
+          <w:rFonts w:ascii="Arial" w:hAnsi="Arial"/>
+          <w:b w:val="false"/>
+          <w:bCs w:val="false"/>
+          <w:color w:val="auto"/>
+          <w:sz w:val="24"/>
+          <w:szCs w:val="24"/>
+          <w:highlight w:val="none"/>
+          <w:shd w:fill="auto" w:val="clear"/>
+          <w:lang w:val="pt-BR" w:eastAsia="zh-CN" w:bidi="hi-IN"/>
+        </w:rPr>
+      </w:pPr>
+      <w:r>
+        <w:rPr>
+          <w:b w:val="false"/>
+          <w:bCs w:val="false"/>
+          <w:color w:val="000000"/>
+          <w:sz w:val="24"/>
+          <w:szCs w:val="24"/>
+          <w:shd w:fill="auto" w:val="clear"/>
+          <w:lang w:val="pt-BR" w:eastAsia="zh-CN" w:bidi="hi-IN"/>
+        </w:rPr>
+        <w:t>Vendedor registra a Devolução do Veiculo.</w:t>
+      </w:r>
+    </w:p>
+    <w:p>
+      <w:pPr>
+        <w:pStyle w:val="Normal"/>
+        <w:numPr>
+          <w:ilvl w:val="0"/>
+          <w:numId w:val="2"/>
+        </w:numPr>
+        <w:spacing w:lineRule="auto" w:line="360"/>
+        <w:rPr>
+          <w:rFonts w:ascii="Arial" w:hAnsi="Arial"/>
+          <w:b w:val="false"/>
+          <w:bCs w:val="false"/>
+          <w:color w:val="auto"/>
+          <w:sz w:val="24"/>
+          <w:szCs w:val="24"/>
+          <w:highlight w:val="none"/>
+          <w:shd w:fill="auto" w:val="clear"/>
+          <w:lang w:val="pt-BR" w:eastAsia="zh-CN" w:bidi="hi-IN"/>
+        </w:rPr>
+      </w:pPr>
+      <w:r>
+        <w:rPr>
+          <w:b w:val="false"/>
+          <w:bCs w:val="false"/>
+          <w:color w:val="000000"/>
+          <w:sz w:val="24"/>
+          <w:szCs w:val="24"/>
+          <w:shd w:fill="auto" w:val="clear"/>
+          <w:lang w:val="pt-BR" w:eastAsia="zh-CN" w:bidi="hi-IN"/>
+        </w:rPr>
+        <w:t>O Sistema</w:t>
+      </w:r>
+      <w:r>
+        <w:rPr>
+          <w:b w:val="false"/>
+          <w:bCs w:val="false"/>
+          <w:color w:val="000000"/>
+          <w:sz w:val="24"/>
+          <w:szCs w:val="24"/>
+          <w:shd w:fill="auto" w:val="clear"/>
+          <w:lang w:val="pt-BR" w:eastAsia="zh-CN" w:bidi="hi-IN"/>
+        </w:rPr>
+        <w:t xml:space="preserve"> verifica se houve Atraso na Devolução. [A1]</w:t>
+      </w:r>
+    </w:p>
+    <w:p>
+      <w:pPr>
+        <w:pStyle w:val="Normal"/>
+        <w:numPr>
+          <w:ilvl w:val="0"/>
+          <w:numId w:val="2"/>
+        </w:numPr>
+        <w:spacing w:lineRule="auto" w:line="360"/>
+        <w:rPr>
+          <w:rFonts w:ascii="Arial" w:hAnsi="Arial"/>
+          <w:b w:val="false"/>
+          <w:bCs w:val="false"/>
+          <w:color w:val="auto"/>
+          <w:sz w:val="24"/>
+          <w:szCs w:val="24"/>
+          <w:highlight w:val="none"/>
+          <w:shd w:fill="auto" w:val="clear"/>
+          <w:lang w:val="pt-BR" w:eastAsia="zh-CN" w:bidi="hi-IN"/>
+        </w:rPr>
+      </w:pPr>
+      <w:r>
+        <w:rPr>
+          <w:b w:val="false"/>
+          <w:bCs w:val="false"/>
+          <w:color w:val="000000"/>
+          <w:sz w:val="24"/>
+          <w:szCs w:val="24"/>
+          <w:shd w:fill="auto" w:val="clear"/>
+          <w:lang w:val="pt-BR" w:eastAsia="zh-CN" w:bidi="hi-IN"/>
+        </w:rPr>
+        <w:t>Vendedor marca o Carro para Revisar o Estado do Veiculo.</w:t>
+      </w:r>
+    </w:p>
+    <w:p>
+      <w:pPr>
+        <w:pStyle w:val="Normal"/>
+        <w:numPr>
+          <w:ilvl w:val="0"/>
+          <w:numId w:val="2"/>
+        </w:numPr>
+        <w:spacing w:lineRule="auto" w:line="360"/>
+        <w:rPr>
+          <w:rFonts w:ascii="Arial" w:hAnsi="Arial"/>
+          <w:b w:val="false"/>
+          <w:bCs w:val="false"/>
+          <w:color w:val="auto"/>
+          <w:sz w:val="24"/>
+          <w:szCs w:val="24"/>
+          <w:highlight w:val="none"/>
+          <w:shd w:fill="auto" w:val="clear"/>
+          <w:lang w:val="pt-BR" w:eastAsia="zh-CN" w:bidi="hi-IN"/>
+        </w:rPr>
+      </w:pPr>
+      <w:r>
+        <w:rPr>
+          <w:b w:val="false"/>
+          <w:bCs w:val="false"/>
+          <w:color w:val="000000"/>
+          <w:sz w:val="24"/>
+          <w:szCs w:val="24"/>
+          <w:shd w:fill="auto" w:val="clear"/>
+          <w:lang w:val="pt-BR" w:eastAsia="zh-CN" w:bidi="hi-IN"/>
+        </w:rPr>
+        <w:t>Fim do Caso de Uso</w:t>
+      </w:r>
+    </w:p>
+    <w:p>
+      <w:pPr>
+        <w:pStyle w:val="Normal"/>
+        <w:spacing w:lineRule="auto" w:line="360"/>
+        <w:rPr>
+          <w:rFonts w:ascii="Arial" w:hAnsi="Arial"/>
+          <w:b w:val="false"/>
+          <w:bCs w:val="false"/>
+          <w:color w:val="auto"/>
+          <w:sz w:val="24"/>
+          <w:szCs w:val="24"/>
+          <w:highlight w:val="none"/>
+          <w:shd w:fill="auto" w:val="clear"/>
+          <w:lang w:val="pt-BR" w:eastAsia="zh-CN" w:bidi="hi-IN"/>
+        </w:rPr>
+      </w:pPr>
+      <w:r>
+        <w:rPr>
+          <w:b w:val="false"/>
+          <w:bCs w:val="false"/>
+          <w:color w:val="000000"/>
+          <w:sz w:val="24"/>
+          <w:szCs w:val="24"/>
+          <w:shd w:fill="auto" w:val="clear"/>
+          <w:lang w:val="pt-BR" w:eastAsia="zh-CN" w:bidi="hi-IN"/>
+        </w:rPr>
+        <w:t>Fluxo Alternativo:</w:t>
+      </w:r>
+    </w:p>
+    <w:p>
+      <w:pPr>
+        <w:pStyle w:val="Normal"/>
+        <w:spacing w:lineRule="auto" w:line="360"/>
+        <w:rPr>
+          <w:rFonts w:ascii="Arial" w:hAnsi="Arial"/>
+          <w:b w:val="false"/>
+          <w:bCs w:val="false"/>
+          <w:color w:val="auto"/>
+          <w:sz w:val="24"/>
+          <w:szCs w:val="24"/>
+          <w:highlight w:val="none"/>
+          <w:shd w:fill="auto" w:val="clear"/>
+          <w:lang w:val="pt-BR" w:eastAsia="zh-CN" w:bidi="hi-IN"/>
+        </w:rPr>
+      </w:pPr>
+      <w:r>
+        <w:rPr>
+          <w:b w:val="false"/>
+          <w:bCs w:val="false"/>
+          <w:color w:val="000000"/>
+          <w:sz w:val="24"/>
+          <w:szCs w:val="24"/>
+          <w:shd w:fill="auto" w:val="clear"/>
+          <w:lang w:val="pt-BR" w:eastAsia="zh-CN" w:bidi="hi-IN"/>
+        </w:rPr>
+        <w:t>A1: Cliente realizou a devolução após o prazo do Contrato:</w:t>
+      </w:r>
+    </w:p>
+    <w:p>
+      <w:pPr>
+        <w:pStyle w:val="Normal"/>
+        <w:numPr>
+          <w:ilvl w:val="0"/>
+          <w:numId w:val="1"/>
+        </w:numPr>
+        <w:spacing w:lineRule="auto" w:line="360"/>
+        <w:rPr>
+          <w:rFonts w:ascii="Arial" w:hAnsi="Arial"/>
+          <w:b w:val="false"/>
+          <w:bCs w:val="false"/>
+          <w:color w:val="auto"/>
+          <w:sz w:val="24"/>
+          <w:szCs w:val="24"/>
+          <w:highlight w:val="none"/>
+          <w:shd w:fill="auto" w:val="clear"/>
+          <w:lang w:val="pt-BR" w:eastAsia="zh-CN" w:bidi="hi-IN"/>
+        </w:rPr>
+      </w:pPr>
+      <w:r>
+        <w:rPr>
+          <w:b w:val="false"/>
+          <w:bCs w:val="false"/>
+          <w:color w:val="000000"/>
+          <w:sz w:val="24"/>
+          <w:szCs w:val="24"/>
+          <w:shd w:fill="auto" w:val="clear"/>
+          <w:lang w:val="pt-BR" w:eastAsia="zh-CN" w:bidi="hi-IN"/>
+        </w:rPr>
+        <w:t>Sistema gera uma multa baseada em quantos dias foram excedidos.</w:t>
+      </w:r>
+    </w:p>
+    <w:p>
+      <w:pPr>
+        <w:pStyle w:val="Normal"/>
+        <w:numPr>
+          <w:ilvl w:val="0"/>
+          <w:numId w:val="1"/>
+        </w:numPr>
+        <w:spacing w:lineRule="auto" w:line="360"/>
+        <w:rPr>
+          <w:rFonts w:ascii="Arial" w:hAnsi="Arial"/>
+          <w:b w:val="false"/>
+          <w:bCs w:val="false"/>
+          <w:color w:val="auto"/>
+          <w:sz w:val="24"/>
+          <w:szCs w:val="24"/>
+          <w:highlight w:val="none"/>
+          <w:shd w:fill="auto" w:val="clear"/>
+          <w:lang w:val="pt-BR" w:eastAsia="zh-CN" w:bidi="hi-IN"/>
+        </w:rPr>
+      </w:pPr>
+      <w:r>
+        <w:rPr>
+          <w:b w:val="false"/>
+          <w:bCs w:val="false"/>
+          <w:color w:val="000000"/>
+          <w:sz w:val="24"/>
+          <w:szCs w:val="24"/>
+          <w:shd w:fill="auto" w:val="clear"/>
+          <w:lang w:val="pt-BR" w:eastAsia="zh-CN" w:bidi="hi-IN"/>
+        </w:rPr>
+        <w:t xml:space="preserve">Sistema emite mensagem clara. </w:t>
+      </w:r>
+    </w:p>
+    <w:p>
+      <w:pPr>
+        <w:pStyle w:val="Normal"/>
+        <w:numPr>
+          <w:ilvl w:val="0"/>
+          <w:numId w:val="1"/>
+        </w:numPr>
+        <w:spacing w:lineRule="auto" w:line="360"/>
+        <w:rPr>
+          <w:rFonts w:ascii="Arial" w:hAnsi="Arial"/>
+          <w:b w:val="false"/>
+          <w:bCs w:val="false"/>
+          <w:color w:val="auto"/>
+          <w:sz w:val="24"/>
+          <w:szCs w:val="24"/>
+          <w:highlight w:val="none"/>
+          <w:shd w:fill="auto" w:val="clear"/>
+          <w:lang w:val="pt-BR" w:eastAsia="zh-CN" w:bidi="hi-IN"/>
+        </w:rPr>
+      </w:pPr>
+      <w:r>
+        <w:rPr>
+          <w:b w:val="false"/>
+          <w:bCs w:val="false"/>
+          <w:color w:val="000000"/>
+          <w:sz w:val="24"/>
+          <w:szCs w:val="24"/>
+          <w:shd w:fill="auto" w:val="clear"/>
+          <w:lang w:val="pt-BR" w:eastAsia="zh-CN" w:bidi="hi-IN"/>
+        </w:rPr>
+        <w:t xml:space="preserve">Vendedor registra </w:t>
+      </w:r>
+      <w:r>
+        <w:rPr>
+          <w:b w:val="false"/>
+          <w:bCs w:val="false"/>
+          <w:color w:val="000000"/>
+          <w:sz w:val="24"/>
+          <w:szCs w:val="24"/>
+          <w:shd w:fill="auto" w:val="clear"/>
+          <w:lang w:val="pt-BR" w:eastAsia="zh-CN" w:bidi="hi-IN"/>
+        </w:rPr>
+        <w:t>pagamento da multa.</w:t>
+      </w:r>
+    </w:p>
+    <w:p>
+      <w:pPr>
+        <w:pStyle w:val="Normal"/>
+        <w:numPr>
+          <w:ilvl w:val="0"/>
+          <w:numId w:val="1"/>
+        </w:numPr>
+        <w:spacing w:lineRule="auto" w:line="360"/>
+        <w:rPr>
+          <w:rFonts w:ascii="Arial" w:hAnsi="Arial"/>
+          <w:b w:val="false"/>
+          <w:bCs w:val="false"/>
+          <w:color w:val="auto"/>
+          <w:sz w:val="24"/>
+          <w:szCs w:val="24"/>
+          <w:highlight w:val="none"/>
+          <w:shd w:fill="auto" w:val="clear"/>
+          <w:lang w:val="pt-BR" w:eastAsia="zh-CN" w:bidi="hi-IN"/>
+        </w:rPr>
+      </w:pPr>
+      <w:r>
+        <w:rPr>
+          <w:b w:val="false"/>
+          <w:bCs w:val="false"/>
+          <w:color w:val="000000"/>
+          <w:sz w:val="24"/>
+          <w:szCs w:val="24"/>
+          <w:shd w:fill="auto" w:val="clear"/>
+          <w:lang w:val="pt-BR" w:eastAsia="zh-CN" w:bidi="hi-IN"/>
+        </w:rPr>
+        <w:t>Retoma o passo (6).</w:t>
       </w:r>
     </w:p>
     <w:sectPr>
@@ -2604,6 +4746,987 @@
     </w:sectPr>
   </w:body>
 </w:document>
+</file>
+
+<file path=word/numbering.xml><?xml version="1.0" encoding="utf-8"?>
+<w:numbering xmlns:w="http://schemas.openxmlformats.org/wordprocessingml/2006/main" xmlns:o="urn:schemas-microsoft-com:office:office" xmlns:r="http://schemas.openxmlformats.org/officeDocument/2006/relationships" xmlns:v="urn:schemas-microsoft-com:vml" xmlns:mc="http://schemas.openxmlformats.org/markup-compatibility/2006" xmlns:w14="http://schemas.microsoft.com/office/word/2010/wordml" mc:Ignorable="w14">
+  <w:abstractNum w:abstractNumId="1">
+    <w:lvl w:ilvl="0">
+      <w:start w:val="1"/>
+      <w:numFmt w:val="lowerLetter"/>
+      <w:lvlText w:val="%1)"/>
+      <w:lvlJc w:val="left"/>
+      <w:pPr>
+        <w:tabs>
+          <w:tab w:val="num" w:pos="720"/>
+        </w:tabs>
+        <w:ind w:left="720" w:hanging="360"/>
+      </w:pPr>
+      <w:rPr/>
+    </w:lvl>
+    <w:lvl w:ilvl="1">
+      <w:start w:val="1"/>
+      <w:numFmt w:val="lowerLetter"/>
+      <w:lvlText w:val="%2)"/>
+      <w:lvlJc w:val="left"/>
+      <w:pPr>
+        <w:tabs>
+          <w:tab w:val="num" w:pos="1080"/>
+        </w:tabs>
+        <w:ind w:left="1080" w:hanging="360"/>
+      </w:pPr>
+      <w:rPr/>
+    </w:lvl>
+    <w:lvl w:ilvl="2">
+      <w:start w:val="1"/>
+      <w:numFmt w:val="lowerLetter"/>
+      <w:lvlText w:val="%3)"/>
+      <w:lvlJc w:val="left"/>
+      <w:pPr>
+        <w:tabs>
+          <w:tab w:val="num" w:pos="1440"/>
+        </w:tabs>
+        <w:ind w:left="1440" w:hanging="360"/>
+      </w:pPr>
+      <w:rPr/>
+    </w:lvl>
+    <w:lvl w:ilvl="3">
+      <w:start w:val="1"/>
+      <w:numFmt w:val="lowerLetter"/>
+      <w:lvlText w:val="%4)"/>
+      <w:lvlJc w:val="left"/>
+      <w:pPr>
+        <w:tabs>
+          <w:tab w:val="num" w:pos="1800"/>
+        </w:tabs>
+        <w:ind w:left="1800" w:hanging="360"/>
+      </w:pPr>
+      <w:rPr/>
+    </w:lvl>
+    <w:lvl w:ilvl="4">
+      <w:start w:val="1"/>
+      <w:numFmt w:val="lowerLetter"/>
+      <w:lvlText w:val="%5)"/>
+      <w:lvlJc w:val="left"/>
+      <w:pPr>
+        <w:tabs>
+          <w:tab w:val="num" w:pos="2160"/>
+        </w:tabs>
+        <w:ind w:left="2160" w:hanging="360"/>
+      </w:pPr>
+      <w:rPr/>
+    </w:lvl>
+    <w:lvl w:ilvl="5">
+      <w:start w:val="1"/>
+      <w:numFmt w:val="lowerLetter"/>
+      <w:lvlText w:val="%6)"/>
+      <w:lvlJc w:val="left"/>
+      <w:pPr>
+        <w:tabs>
+          <w:tab w:val="num" w:pos="2520"/>
+        </w:tabs>
+        <w:ind w:left="2520" w:hanging="360"/>
+      </w:pPr>
+      <w:rPr/>
+    </w:lvl>
+    <w:lvl w:ilvl="6">
+      <w:start w:val="1"/>
+      <w:numFmt w:val="lowerLetter"/>
+      <w:lvlText w:val="%7)"/>
+      <w:lvlJc w:val="left"/>
+      <w:pPr>
+        <w:tabs>
+          <w:tab w:val="num" w:pos="2880"/>
+        </w:tabs>
+        <w:ind w:left="2880" w:hanging="360"/>
+      </w:pPr>
+      <w:rPr/>
+    </w:lvl>
+    <w:lvl w:ilvl="7">
+      <w:start w:val="1"/>
+      <w:numFmt w:val="lowerLetter"/>
+      <w:lvlText w:val="%8)"/>
+      <w:lvlJc w:val="left"/>
+      <w:pPr>
+        <w:tabs>
+          <w:tab w:val="num" w:pos="3240"/>
+        </w:tabs>
+        <w:ind w:left="3240" w:hanging="360"/>
+      </w:pPr>
+      <w:rPr/>
+    </w:lvl>
+    <w:lvl w:ilvl="8">
+      <w:start w:val="1"/>
+      <w:numFmt w:val="lowerLetter"/>
+      <w:lvlText w:val="%9)"/>
+      <w:lvlJc w:val="left"/>
+      <w:pPr>
+        <w:tabs>
+          <w:tab w:val="num" w:pos="3600"/>
+        </w:tabs>
+        <w:ind w:left="3600" w:hanging="360"/>
+      </w:pPr>
+      <w:rPr/>
+    </w:lvl>
+  </w:abstractNum>
+  <w:abstractNum w:abstractNumId="2">
+    <w:lvl w:ilvl="0">
+      <w:start w:val="1"/>
+      <w:numFmt w:val="decimal"/>
+      <w:lvlText w:val="%1."/>
+      <w:lvlJc w:val="left"/>
+      <w:pPr>
+        <w:tabs>
+          <w:tab w:val="num" w:pos="720"/>
+        </w:tabs>
+        <w:ind w:left="720" w:hanging="360"/>
+      </w:pPr>
+      <w:rPr/>
+    </w:lvl>
+    <w:lvl w:ilvl="1">
+      <w:start w:val="1"/>
+      <w:numFmt w:val="decimal"/>
+      <w:lvlText w:val="%2."/>
+      <w:lvlJc w:val="left"/>
+      <w:pPr>
+        <w:tabs>
+          <w:tab w:val="num" w:pos="1080"/>
+        </w:tabs>
+        <w:ind w:left="1080" w:hanging="360"/>
+      </w:pPr>
+      <w:rPr/>
+    </w:lvl>
+    <w:lvl w:ilvl="2">
+      <w:start w:val="1"/>
+      <w:numFmt w:val="decimal"/>
+      <w:lvlText w:val="%3."/>
+      <w:lvlJc w:val="left"/>
+      <w:pPr>
+        <w:tabs>
+          <w:tab w:val="num" w:pos="1440"/>
+        </w:tabs>
+        <w:ind w:left="1440" w:hanging="360"/>
+      </w:pPr>
+      <w:rPr/>
+    </w:lvl>
+    <w:lvl w:ilvl="3">
+      <w:start w:val="1"/>
+      <w:numFmt w:val="decimal"/>
+      <w:lvlText w:val="%4."/>
+      <w:lvlJc w:val="left"/>
+      <w:pPr>
+        <w:tabs>
+          <w:tab w:val="num" w:pos="1800"/>
+        </w:tabs>
+        <w:ind w:left="1800" w:hanging="360"/>
+      </w:pPr>
+      <w:rPr/>
+    </w:lvl>
+    <w:lvl w:ilvl="4">
+      <w:start w:val="1"/>
+      <w:numFmt w:val="decimal"/>
+      <w:lvlText w:val="%5."/>
+      <w:lvlJc w:val="left"/>
+      <w:pPr>
+        <w:tabs>
+          <w:tab w:val="num" w:pos="2160"/>
+        </w:tabs>
+        <w:ind w:left="2160" w:hanging="360"/>
+      </w:pPr>
+      <w:rPr/>
+    </w:lvl>
+    <w:lvl w:ilvl="5">
+      <w:start w:val="1"/>
+      <w:numFmt w:val="decimal"/>
+      <w:lvlText w:val="%6."/>
+      <w:lvlJc w:val="left"/>
+      <w:pPr>
+        <w:tabs>
+          <w:tab w:val="num" w:pos="2520"/>
+        </w:tabs>
+        <w:ind w:left="2520" w:hanging="360"/>
+      </w:pPr>
+      <w:rPr/>
+    </w:lvl>
+    <w:lvl w:ilvl="6">
+      <w:start w:val="1"/>
+      <w:numFmt w:val="decimal"/>
+      <w:lvlText w:val="%7."/>
+      <w:lvlJc w:val="left"/>
+      <w:pPr>
+        <w:tabs>
+          <w:tab w:val="num" w:pos="2880"/>
+        </w:tabs>
+        <w:ind w:left="2880" w:hanging="360"/>
+      </w:pPr>
+      <w:rPr/>
+    </w:lvl>
+    <w:lvl w:ilvl="7">
+      <w:start w:val="1"/>
+      <w:numFmt w:val="decimal"/>
+      <w:lvlText w:val="%8."/>
+      <w:lvlJc w:val="left"/>
+      <w:pPr>
+        <w:tabs>
+          <w:tab w:val="num" w:pos="3240"/>
+        </w:tabs>
+        <w:ind w:left="3240" w:hanging="360"/>
+      </w:pPr>
+      <w:rPr/>
+    </w:lvl>
+    <w:lvl w:ilvl="8">
+      <w:start w:val="1"/>
+      <w:numFmt w:val="decimal"/>
+      <w:lvlText w:val="%9."/>
+      <w:lvlJc w:val="left"/>
+      <w:pPr>
+        <w:tabs>
+          <w:tab w:val="num" w:pos="3600"/>
+        </w:tabs>
+        <w:ind w:left="3600" w:hanging="360"/>
+      </w:pPr>
+      <w:rPr/>
+    </w:lvl>
+  </w:abstractNum>
+  <w:abstractNum w:abstractNumId="3">
+    <w:lvl w:ilvl="0">
+      <w:start w:val="1"/>
+      <w:numFmt w:val="lowerLetter"/>
+      <w:lvlText w:val="%1)"/>
+      <w:lvlJc w:val="left"/>
+      <w:pPr>
+        <w:tabs>
+          <w:tab w:val="num" w:pos="720"/>
+        </w:tabs>
+        <w:ind w:left="720" w:hanging="360"/>
+      </w:pPr>
+      <w:rPr/>
+    </w:lvl>
+    <w:lvl w:ilvl="1">
+      <w:start w:val="1"/>
+      <w:numFmt w:val="lowerLetter"/>
+      <w:lvlText w:val="%2)"/>
+      <w:lvlJc w:val="left"/>
+      <w:pPr>
+        <w:tabs>
+          <w:tab w:val="num" w:pos="1080"/>
+        </w:tabs>
+        <w:ind w:left="1080" w:hanging="360"/>
+      </w:pPr>
+      <w:rPr/>
+    </w:lvl>
+    <w:lvl w:ilvl="2">
+      <w:start w:val="1"/>
+      <w:numFmt w:val="lowerLetter"/>
+      <w:lvlText w:val="%3)"/>
+      <w:lvlJc w:val="left"/>
+      <w:pPr>
+        <w:tabs>
+          <w:tab w:val="num" w:pos="1440"/>
+        </w:tabs>
+        <w:ind w:left="1440" w:hanging="360"/>
+      </w:pPr>
+      <w:rPr/>
+    </w:lvl>
+    <w:lvl w:ilvl="3">
+      <w:start w:val="1"/>
+      <w:numFmt w:val="lowerLetter"/>
+      <w:lvlText w:val="%4)"/>
+      <w:lvlJc w:val="left"/>
+      <w:pPr>
+        <w:tabs>
+          <w:tab w:val="num" w:pos="1800"/>
+        </w:tabs>
+        <w:ind w:left="1800" w:hanging="360"/>
+      </w:pPr>
+      <w:rPr/>
+    </w:lvl>
+    <w:lvl w:ilvl="4">
+      <w:start w:val="1"/>
+      <w:numFmt w:val="lowerLetter"/>
+      <w:lvlText w:val="%5)"/>
+      <w:lvlJc w:val="left"/>
+      <w:pPr>
+        <w:tabs>
+          <w:tab w:val="num" w:pos="2160"/>
+        </w:tabs>
+        <w:ind w:left="2160" w:hanging="360"/>
+      </w:pPr>
+      <w:rPr/>
+    </w:lvl>
+    <w:lvl w:ilvl="5">
+      <w:start w:val="1"/>
+      <w:numFmt w:val="lowerLetter"/>
+      <w:lvlText w:val="%6)"/>
+      <w:lvlJc w:val="left"/>
+      <w:pPr>
+        <w:tabs>
+          <w:tab w:val="num" w:pos="2520"/>
+        </w:tabs>
+        <w:ind w:left="2520" w:hanging="360"/>
+      </w:pPr>
+      <w:rPr/>
+    </w:lvl>
+    <w:lvl w:ilvl="6">
+      <w:start w:val="1"/>
+      <w:numFmt w:val="lowerLetter"/>
+      <w:lvlText w:val="%7)"/>
+      <w:lvlJc w:val="left"/>
+      <w:pPr>
+        <w:tabs>
+          <w:tab w:val="num" w:pos="2880"/>
+        </w:tabs>
+        <w:ind w:left="2880" w:hanging="360"/>
+      </w:pPr>
+      <w:rPr/>
+    </w:lvl>
+    <w:lvl w:ilvl="7">
+      <w:start w:val="1"/>
+      <w:numFmt w:val="lowerLetter"/>
+      <w:lvlText w:val="%8)"/>
+      <w:lvlJc w:val="left"/>
+      <w:pPr>
+        <w:tabs>
+          <w:tab w:val="num" w:pos="3240"/>
+        </w:tabs>
+        <w:ind w:left="3240" w:hanging="360"/>
+      </w:pPr>
+      <w:rPr/>
+    </w:lvl>
+    <w:lvl w:ilvl="8">
+      <w:start w:val="1"/>
+      <w:numFmt w:val="lowerLetter"/>
+      <w:lvlText w:val="%9)"/>
+      <w:lvlJc w:val="left"/>
+      <w:pPr>
+        <w:tabs>
+          <w:tab w:val="num" w:pos="3600"/>
+        </w:tabs>
+        <w:ind w:left="3600" w:hanging="360"/>
+      </w:pPr>
+      <w:rPr/>
+    </w:lvl>
+  </w:abstractNum>
+  <w:abstractNum w:abstractNumId="4">
+    <w:lvl w:ilvl="0">
+      <w:start w:val="1"/>
+      <w:numFmt w:val="lowerLetter"/>
+      <w:lvlText w:val="%1)"/>
+      <w:lvlJc w:val="left"/>
+      <w:pPr>
+        <w:tabs>
+          <w:tab w:val="num" w:pos="720"/>
+        </w:tabs>
+        <w:ind w:left="720" w:hanging="360"/>
+      </w:pPr>
+      <w:rPr/>
+    </w:lvl>
+    <w:lvl w:ilvl="1">
+      <w:start w:val="1"/>
+      <w:numFmt w:val="lowerLetter"/>
+      <w:lvlText w:val="%2)"/>
+      <w:lvlJc w:val="left"/>
+      <w:pPr>
+        <w:tabs>
+          <w:tab w:val="num" w:pos="1080"/>
+        </w:tabs>
+        <w:ind w:left="1080" w:hanging="360"/>
+      </w:pPr>
+      <w:rPr/>
+    </w:lvl>
+    <w:lvl w:ilvl="2">
+      <w:start w:val="1"/>
+      <w:numFmt w:val="lowerLetter"/>
+      <w:lvlText w:val="%3)"/>
+      <w:lvlJc w:val="left"/>
+      <w:pPr>
+        <w:tabs>
+          <w:tab w:val="num" w:pos="1440"/>
+        </w:tabs>
+        <w:ind w:left="1440" w:hanging="360"/>
+      </w:pPr>
+      <w:rPr/>
+    </w:lvl>
+    <w:lvl w:ilvl="3">
+      <w:start w:val="1"/>
+      <w:numFmt w:val="lowerLetter"/>
+      <w:lvlText w:val="%4)"/>
+      <w:lvlJc w:val="left"/>
+      <w:pPr>
+        <w:tabs>
+          <w:tab w:val="num" w:pos="1800"/>
+        </w:tabs>
+        <w:ind w:left="1800" w:hanging="360"/>
+      </w:pPr>
+      <w:rPr/>
+    </w:lvl>
+    <w:lvl w:ilvl="4">
+      <w:start w:val="1"/>
+      <w:numFmt w:val="lowerLetter"/>
+      <w:lvlText w:val="%5)"/>
+      <w:lvlJc w:val="left"/>
+      <w:pPr>
+        <w:tabs>
+          <w:tab w:val="num" w:pos="2160"/>
+        </w:tabs>
+        <w:ind w:left="2160" w:hanging="360"/>
+      </w:pPr>
+      <w:rPr/>
+    </w:lvl>
+    <w:lvl w:ilvl="5">
+      <w:start w:val="1"/>
+      <w:numFmt w:val="lowerLetter"/>
+      <w:lvlText w:val="%6)"/>
+      <w:lvlJc w:val="left"/>
+      <w:pPr>
+        <w:tabs>
+          <w:tab w:val="num" w:pos="2520"/>
+        </w:tabs>
+        <w:ind w:left="2520" w:hanging="360"/>
+      </w:pPr>
+      <w:rPr/>
+    </w:lvl>
+    <w:lvl w:ilvl="6">
+      <w:start w:val="1"/>
+      <w:numFmt w:val="lowerLetter"/>
+      <w:lvlText w:val="%7)"/>
+      <w:lvlJc w:val="left"/>
+      <w:pPr>
+        <w:tabs>
+          <w:tab w:val="num" w:pos="2880"/>
+        </w:tabs>
+        <w:ind w:left="2880" w:hanging="360"/>
+      </w:pPr>
+      <w:rPr/>
+    </w:lvl>
+    <w:lvl w:ilvl="7">
+      <w:start w:val="1"/>
+      <w:numFmt w:val="lowerLetter"/>
+      <w:lvlText w:val="%8)"/>
+      <w:lvlJc w:val="left"/>
+      <w:pPr>
+        <w:tabs>
+          <w:tab w:val="num" w:pos="3240"/>
+        </w:tabs>
+        <w:ind w:left="3240" w:hanging="360"/>
+      </w:pPr>
+      <w:rPr/>
+    </w:lvl>
+    <w:lvl w:ilvl="8">
+      <w:start w:val="1"/>
+      <w:numFmt w:val="lowerLetter"/>
+      <w:lvlText w:val="%9)"/>
+      <w:lvlJc w:val="left"/>
+      <w:pPr>
+        <w:tabs>
+          <w:tab w:val="num" w:pos="3600"/>
+        </w:tabs>
+        <w:ind w:left="3600" w:hanging="360"/>
+      </w:pPr>
+      <w:rPr/>
+    </w:lvl>
+  </w:abstractNum>
+  <w:abstractNum w:abstractNumId="5">
+    <w:lvl w:ilvl="0">
+      <w:start w:val="1"/>
+      <w:numFmt w:val="lowerLetter"/>
+      <w:lvlText w:val="%1)"/>
+      <w:lvlJc w:val="left"/>
+      <w:pPr>
+        <w:tabs>
+          <w:tab w:val="num" w:pos="720"/>
+        </w:tabs>
+        <w:ind w:left="720" w:hanging="360"/>
+      </w:pPr>
+      <w:rPr/>
+    </w:lvl>
+    <w:lvl w:ilvl="1">
+      <w:start w:val="1"/>
+      <w:numFmt w:val="lowerLetter"/>
+      <w:lvlText w:val="%2)"/>
+      <w:lvlJc w:val="left"/>
+      <w:pPr>
+        <w:tabs>
+          <w:tab w:val="num" w:pos="1080"/>
+        </w:tabs>
+        <w:ind w:left="1080" w:hanging="360"/>
+      </w:pPr>
+      <w:rPr/>
+    </w:lvl>
+    <w:lvl w:ilvl="2">
+      <w:start w:val="1"/>
+      <w:numFmt w:val="lowerLetter"/>
+      <w:lvlText w:val="%3)"/>
+      <w:lvlJc w:val="left"/>
+      <w:pPr>
+        <w:tabs>
+          <w:tab w:val="num" w:pos="1440"/>
+        </w:tabs>
+        <w:ind w:left="1440" w:hanging="360"/>
+      </w:pPr>
+      <w:rPr/>
+    </w:lvl>
+    <w:lvl w:ilvl="3">
+      <w:start w:val="1"/>
+      <w:numFmt w:val="lowerLetter"/>
+      <w:lvlText w:val="%4)"/>
+      <w:lvlJc w:val="left"/>
+      <w:pPr>
+        <w:tabs>
+          <w:tab w:val="num" w:pos="1800"/>
+        </w:tabs>
+        <w:ind w:left="1800" w:hanging="360"/>
+      </w:pPr>
+      <w:rPr/>
+    </w:lvl>
+    <w:lvl w:ilvl="4">
+      <w:start w:val="1"/>
+      <w:numFmt w:val="lowerLetter"/>
+      <w:lvlText w:val="%5)"/>
+      <w:lvlJc w:val="left"/>
+      <w:pPr>
+        <w:tabs>
+          <w:tab w:val="num" w:pos="2160"/>
+        </w:tabs>
+        <w:ind w:left="2160" w:hanging="360"/>
+      </w:pPr>
+      <w:rPr/>
+    </w:lvl>
+    <w:lvl w:ilvl="5">
+      <w:start w:val="1"/>
+      <w:numFmt w:val="lowerLetter"/>
+      <w:lvlText w:val="%6)"/>
+      <w:lvlJc w:val="left"/>
+      <w:pPr>
+        <w:tabs>
+          <w:tab w:val="num" w:pos="2520"/>
+        </w:tabs>
+        <w:ind w:left="2520" w:hanging="360"/>
+      </w:pPr>
+      <w:rPr/>
+    </w:lvl>
+    <w:lvl w:ilvl="6">
+      <w:start w:val="1"/>
+      <w:numFmt w:val="lowerLetter"/>
+      <w:lvlText w:val="%7)"/>
+      <w:lvlJc w:val="left"/>
+      <w:pPr>
+        <w:tabs>
+          <w:tab w:val="num" w:pos="2880"/>
+        </w:tabs>
+        <w:ind w:left="2880" w:hanging="360"/>
+      </w:pPr>
+      <w:rPr/>
+    </w:lvl>
+    <w:lvl w:ilvl="7">
+      <w:start w:val="1"/>
+      <w:numFmt w:val="lowerLetter"/>
+      <w:lvlText w:val="%8)"/>
+      <w:lvlJc w:val="left"/>
+      <w:pPr>
+        <w:tabs>
+          <w:tab w:val="num" w:pos="3240"/>
+        </w:tabs>
+        <w:ind w:left="3240" w:hanging="360"/>
+      </w:pPr>
+      <w:rPr/>
+    </w:lvl>
+    <w:lvl w:ilvl="8">
+      <w:start w:val="1"/>
+      <w:numFmt w:val="lowerLetter"/>
+      <w:lvlText w:val="%9)"/>
+      <w:lvlJc w:val="left"/>
+      <w:pPr>
+        <w:tabs>
+          <w:tab w:val="num" w:pos="3600"/>
+        </w:tabs>
+        <w:ind w:left="3600" w:hanging="360"/>
+      </w:pPr>
+      <w:rPr/>
+    </w:lvl>
+  </w:abstractNum>
+  <w:abstractNum w:abstractNumId="6">
+    <w:lvl w:ilvl="0">
+      <w:start w:val="1"/>
+      <w:numFmt w:val="lowerLetter"/>
+      <w:lvlText w:val="%1)"/>
+      <w:lvlJc w:val="left"/>
+      <w:pPr>
+        <w:tabs>
+          <w:tab w:val="num" w:pos="720"/>
+        </w:tabs>
+        <w:ind w:left="720" w:hanging="360"/>
+      </w:pPr>
+      <w:rPr/>
+    </w:lvl>
+    <w:lvl w:ilvl="1">
+      <w:start w:val="1"/>
+      <w:numFmt w:val="lowerLetter"/>
+      <w:lvlText w:val="%2)"/>
+      <w:lvlJc w:val="left"/>
+      <w:pPr>
+        <w:tabs>
+          <w:tab w:val="num" w:pos="1080"/>
+        </w:tabs>
+        <w:ind w:left="1080" w:hanging="360"/>
+      </w:pPr>
+      <w:rPr/>
+    </w:lvl>
+    <w:lvl w:ilvl="2">
+      <w:start w:val="1"/>
+      <w:numFmt w:val="lowerLetter"/>
+      <w:lvlText w:val="%3)"/>
+      <w:lvlJc w:val="left"/>
+      <w:pPr>
+        <w:tabs>
+          <w:tab w:val="num" w:pos="1440"/>
+        </w:tabs>
+        <w:ind w:left="1440" w:hanging="360"/>
+      </w:pPr>
+      <w:rPr/>
+    </w:lvl>
+    <w:lvl w:ilvl="3">
+      <w:start w:val="1"/>
+      <w:numFmt w:val="lowerLetter"/>
+      <w:lvlText w:val="%4)"/>
+      <w:lvlJc w:val="left"/>
+      <w:pPr>
+        <w:tabs>
+          <w:tab w:val="num" w:pos="1800"/>
+        </w:tabs>
+        <w:ind w:left="1800" w:hanging="360"/>
+      </w:pPr>
+      <w:rPr/>
+    </w:lvl>
+    <w:lvl w:ilvl="4">
+      <w:start w:val="1"/>
+      <w:numFmt w:val="lowerLetter"/>
+      <w:lvlText w:val="%5)"/>
+      <w:lvlJc w:val="left"/>
+      <w:pPr>
+        <w:tabs>
+          <w:tab w:val="num" w:pos="2160"/>
+        </w:tabs>
+        <w:ind w:left="2160" w:hanging="360"/>
+      </w:pPr>
+      <w:rPr/>
+    </w:lvl>
+    <w:lvl w:ilvl="5">
+      <w:start w:val="1"/>
+      <w:numFmt w:val="lowerLetter"/>
+      <w:lvlText w:val="%6)"/>
+      <w:lvlJc w:val="left"/>
+      <w:pPr>
+        <w:tabs>
+          <w:tab w:val="num" w:pos="2520"/>
+        </w:tabs>
+        <w:ind w:left="2520" w:hanging="360"/>
+      </w:pPr>
+      <w:rPr/>
+    </w:lvl>
+    <w:lvl w:ilvl="6">
+      <w:start w:val="1"/>
+      <w:numFmt w:val="lowerLetter"/>
+      <w:lvlText w:val="%7)"/>
+      <w:lvlJc w:val="left"/>
+      <w:pPr>
+        <w:tabs>
+          <w:tab w:val="num" w:pos="2880"/>
+        </w:tabs>
+        <w:ind w:left="2880" w:hanging="360"/>
+      </w:pPr>
+      <w:rPr/>
+    </w:lvl>
+    <w:lvl w:ilvl="7">
+      <w:start w:val="1"/>
+      <w:numFmt w:val="lowerLetter"/>
+      <w:lvlText w:val="%8)"/>
+      <w:lvlJc w:val="left"/>
+      <w:pPr>
+        <w:tabs>
+          <w:tab w:val="num" w:pos="3240"/>
+        </w:tabs>
+        <w:ind w:left="3240" w:hanging="360"/>
+      </w:pPr>
+      <w:rPr/>
+    </w:lvl>
+    <w:lvl w:ilvl="8">
+      <w:start w:val="1"/>
+      <w:numFmt w:val="lowerLetter"/>
+      <w:lvlText w:val="%9)"/>
+      <w:lvlJc w:val="left"/>
+      <w:pPr>
+        <w:tabs>
+          <w:tab w:val="num" w:pos="3600"/>
+        </w:tabs>
+        <w:ind w:left="3600" w:hanging="360"/>
+      </w:pPr>
+      <w:rPr/>
+    </w:lvl>
+  </w:abstractNum>
+  <w:abstractNum w:abstractNumId="7">
+    <w:lvl w:ilvl="0">
+      <w:start w:val="1"/>
+      <w:numFmt w:val="decimal"/>
+      <w:lvlText w:val="%1."/>
+      <w:lvlJc w:val="left"/>
+      <w:pPr>
+        <w:tabs>
+          <w:tab w:val="num" w:pos="720"/>
+        </w:tabs>
+        <w:ind w:left="720" w:hanging="360"/>
+      </w:pPr>
+      <w:rPr/>
+    </w:lvl>
+    <w:lvl w:ilvl="1">
+      <w:start w:val="1"/>
+      <w:numFmt w:val="decimal"/>
+      <w:lvlText w:val="%2."/>
+      <w:lvlJc w:val="left"/>
+      <w:pPr>
+        <w:tabs>
+          <w:tab w:val="num" w:pos="1080"/>
+        </w:tabs>
+        <w:ind w:left="1080" w:hanging="360"/>
+      </w:pPr>
+      <w:rPr/>
+    </w:lvl>
+    <w:lvl w:ilvl="2">
+      <w:start w:val="1"/>
+      <w:numFmt w:val="decimal"/>
+      <w:lvlText w:val="%3."/>
+      <w:lvlJc w:val="left"/>
+      <w:pPr>
+        <w:tabs>
+          <w:tab w:val="num" w:pos="1440"/>
+        </w:tabs>
+        <w:ind w:left="1440" w:hanging="360"/>
+      </w:pPr>
+      <w:rPr/>
+    </w:lvl>
+    <w:lvl w:ilvl="3">
+      <w:start w:val="1"/>
+      <w:numFmt w:val="decimal"/>
+      <w:lvlText w:val="%4."/>
+      <w:lvlJc w:val="left"/>
+      <w:pPr>
+        <w:tabs>
+          <w:tab w:val="num" w:pos="1800"/>
+        </w:tabs>
+        <w:ind w:left="1800" w:hanging="360"/>
+      </w:pPr>
+      <w:rPr/>
+    </w:lvl>
+    <w:lvl w:ilvl="4">
+      <w:start w:val="1"/>
+      <w:numFmt w:val="decimal"/>
+      <w:lvlText w:val="%5."/>
+      <w:lvlJc w:val="left"/>
+      <w:pPr>
+        <w:tabs>
+          <w:tab w:val="num" w:pos="2160"/>
+        </w:tabs>
+        <w:ind w:left="2160" w:hanging="360"/>
+      </w:pPr>
+      <w:rPr/>
+    </w:lvl>
+    <w:lvl w:ilvl="5">
+      <w:start w:val="1"/>
+      <w:numFmt w:val="decimal"/>
+      <w:lvlText w:val="%6."/>
+      <w:lvlJc w:val="left"/>
+      <w:pPr>
+        <w:tabs>
+          <w:tab w:val="num" w:pos="2520"/>
+        </w:tabs>
+        <w:ind w:left="2520" w:hanging="360"/>
+      </w:pPr>
+      <w:rPr/>
+    </w:lvl>
+    <w:lvl w:ilvl="6">
+      <w:start w:val="1"/>
+      <w:numFmt w:val="decimal"/>
+      <w:lvlText w:val="%7."/>
+      <w:lvlJc w:val="left"/>
+      <w:pPr>
+        <w:tabs>
+          <w:tab w:val="num" w:pos="2880"/>
+        </w:tabs>
+        <w:ind w:left="2880" w:hanging="360"/>
+      </w:pPr>
+      <w:rPr/>
+    </w:lvl>
+    <w:lvl w:ilvl="7">
+      <w:start w:val="1"/>
+      <w:numFmt w:val="decimal"/>
+      <w:lvlText w:val="%8."/>
+      <w:lvlJc w:val="left"/>
+      <w:pPr>
+        <w:tabs>
+          <w:tab w:val="num" w:pos="3240"/>
+        </w:tabs>
+        <w:ind w:left="3240" w:hanging="360"/>
+      </w:pPr>
+      <w:rPr/>
+    </w:lvl>
+    <w:lvl w:ilvl="8">
+      <w:start w:val="1"/>
+      <w:numFmt w:val="decimal"/>
+      <w:lvlText w:val="%9."/>
+      <w:lvlJc w:val="left"/>
+      <w:pPr>
+        <w:tabs>
+          <w:tab w:val="num" w:pos="3600"/>
+        </w:tabs>
+        <w:ind w:left="3600" w:hanging="360"/>
+      </w:pPr>
+      <w:rPr/>
+    </w:lvl>
+  </w:abstractNum>
+  <w:abstractNum w:abstractNumId="8">
+    <w:lvl w:ilvl="0">
+      <w:start w:val="1"/>
+      <w:numFmt w:val="none"/>
+      <w:suff w:val="nothing"/>
+      <w:lvlText w:val=""/>
+      <w:lvlJc w:val="left"/>
+      <w:pPr>
+        <w:tabs>
+          <w:tab w:val="num" w:pos="0"/>
+        </w:tabs>
+        <w:ind w:left="0" w:hanging="0"/>
+      </w:pPr>
+    </w:lvl>
+    <w:lvl w:ilvl="1">
+      <w:start w:val="1"/>
+      <w:numFmt w:val="none"/>
+      <w:suff w:val="nothing"/>
+      <w:lvlText w:val=""/>
+      <w:lvlJc w:val="left"/>
+      <w:pPr>
+        <w:tabs>
+          <w:tab w:val="num" w:pos="0"/>
+        </w:tabs>
+        <w:ind w:left="0" w:hanging="0"/>
+      </w:pPr>
+    </w:lvl>
+    <w:lvl w:ilvl="2">
+      <w:start w:val="1"/>
+      <w:numFmt w:val="none"/>
+      <w:suff w:val="nothing"/>
+      <w:lvlText w:val=""/>
+      <w:lvlJc w:val="left"/>
+      <w:pPr>
+        <w:tabs>
+          <w:tab w:val="num" w:pos="0"/>
+        </w:tabs>
+        <w:ind w:left="0" w:hanging="0"/>
+      </w:pPr>
+    </w:lvl>
+    <w:lvl w:ilvl="3">
+      <w:start w:val="1"/>
+      <w:numFmt w:val="none"/>
+      <w:suff w:val="nothing"/>
+      <w:lvlText w:val=""/>
+      <w:lvlJc w:val="left"/>
+      <w:pPr>
+        <w:tabs>
+          <w:tab w:val="num" w:pos="0"/>
+        </w:tabs>
+        <w:ind w:left="0" w:hanging="0"/>
+      </w:pPr>
+    </w:lvl>
+    <w:lvl w:ilvl="4">
+      <w:start w:val="1"/>
+      <w:numFmt w:val="none"/>
+      <w:suff w:val="nothing"/>
+      <w:lvlText w:val=""/>
+      <w:lvlJc w:val="left"/>
+      <w:pPr>
+        <w:tabs>
+          <w:tab w:val="num" w:pos="0"/>
+        </w:tabs>
+        <w:ind w:left="0" w:hanging="0"/>
+      </w:pPr>
+    </w:lvl>
+    <w:lvl w:ilvl="5">
+      <w:start w:val="1"/>
+      <w:numFmt w:val="none"/>
+      <w:suff w:val="nothing"/>
+      <w:lvlText w:val=""/>
+      <w:lvlJc w:val="left"/>
+      <w:pPr>
+        <w:tabs>
+          <w:tab w:val="num" w:pos="0"/>
+        </w:tabs>
+        <w:ind w:left="0" w:hanging="0"/>
+      </w:pPr>
+    </w:lvl>
+    <w:lvl w:ilvl="6">
+      <w:start w:val="1"/>
+      <w:numFmt w:val="none"/>
+      <w:suff w:val="nothing"/>
+      <w:lvlText w:val=""/>
+      <w:lvlJc w:val="left"/>
+      <w:pPr>
+        <w:tabs>
+          <w:tab w:val="num" w:pos="0"/>
+        </w:tabs>
+        <w:ind w:left="0" w:hanging="0"/>
+      </w:pPr>
+    </w:lvl>
+    <w:lvl w:ilvl="7">
+      <w:start w:val="1"/>
+      <w:numFmt w:val="none"/>
+      <w:suff w:val="nothing"/>
+      <w:lvlText w:val=""/>
+      <w:lvlJc w:val="left"/>
+      <w:pPr>
+        <w:tabs>
+          <w:tab w:val="num" w:pos="0"/>
+        </w:tabs>
+        <w:ind w:left="0" w:hanging="0"/>
+      </w:pPr>
+    </w:lvl>
+    <w:lvl w:ilvl="8">
+      <w:start w:val="1"/>
+      <w:numFmt w:val="none"/>
+      <w:suff w:val="nothing"/>
+      <w:lvlText w:val=""/>
+      <w:lvlJc w:val="left"/>
+      <w:pPr>
+        <w:tabs>
+          <w:tab w:val="num" w:pos="0"/>
+        </w:tabs>
+        <w:ind w:left="0" w:hanging="0"/>
+      </w:pPr>
+    </w:lvl>
+  </w:abstractNum>
+  <w:num w:numId="1">
+    <w:abstractNumId w:val="1"/>
+  </w:num>
+  <w:num w:numId="2">
+    <w:abstractNumId w:val="2"/>
+  </w:num>
+  <w:num w:numId="3">
+    <w:abstractNumId w:val="3"/>
+  </w:num>
+  <w:num w:numId="4">
+    <w:abstractNumId w:val="4"/>
+  </w:num>
+  <w:num w:numId="5">
+    <w:abstractNumId w:val="5"/>
+  </w:num>
+  <w:num w:numId="6">
+    <w:abstractNumId w:val="6"/>
+  </w:num>
+  <w:num w:numId="7">
+    <w:abstractNumId w:val="7"/>
+  </w:num>
+  <w:num w:numId="8">
+    <w:abstractNumId w:val="8"/>
+  </w:num>
+</w:numbering>
 </file>
 
 <file path=word/styles.xml><?xml version="1.0" encoding="utf-8"?>
@@ -2751,6 +5874,11 @@
       <w:color w:val="000080"/>
       <w:u w:val="single"/>
     </w:rPr>
+  </w:style>
+  <w:style w:type="character" w:styleId="NumberingSymbols">
+    <w:name w:val="Numbering Symbols"/>
+    <w:qFormat/>
+    <w:rPr/>
   </w:style>
   <w:style w:type="paragraph" w:styleId="Heading">
     <w:name w:val="Heading"/>

</xml_diff>